<commit_message>
--DB version control: Template/SOP Updates--
(this version uses version 0.2 of the database)

The DB_version_control\docs\DB Version Control Module SOP.docx was updated to address how to install DB modules on an existing project database.
The DB_version_control/docs/DB_version_control_templates.txt was updated to provide some standard headings to use when installing/upgrading DB modules.  This file was updated in both copies in the respository_templates directory
</commit_message>
<xml_diff>
--- a/docs/DB Version Control Module SOP.docx
+++ b/docs/DB Version Control Module SOP.docx
@@ -1,6 +1,6 @@
 
 <file path=word/document.xml><?xml version="1.0" encoding="utf-8"?>
-<w:document xmlns:wpc="http://schemas.microsoft.com/office/word/2010/wordprocessingCanvas" xmlns:mc="http://schemas.openxmlformats.org/markup-compatibility/2006" xmlns:o="urn:schemas-microsoft-com:office:office" xmlns:r="http://schemas.openxmlformats.org/officeDocument/2006/relationships" xmlns:m="http://schemas.openxmlformats.org/officeDocument/2006/math" xmlns:v="urn:schemas-microsoft-com:vml" xmlns:wp14="http://schemas.microsoft.com/office/word/2010/wordprocessingDrawing" xmlns:wp="http://schemas.openxmlformats.org/drawingml/2006/wordprocessingDrawing" xmlns:w10="urn:schemas-microsoft-com:office:word" xmlns:w="http://schemas.openxmlformats.org/wordprocessingml/2006/main" xmlns:w14="http://schemas.microsoft.com/office/word/2010/wordml" xmlns:wpg="http://schemas.microsoft.com/office/word/2010/wordprocessingGroup" xmlns:wpi="http://schemas.microsoft.com/office/word/2010/wordprocessingInk" xmlns:wne="http://schemas.microsoft.com/office/word/2006/wordml" xmlns:wps="http://schemas.microsoft.com/office/word/2010/wordprocessingShape" mc:Ignorable="w14 wp14">
+<w:document xmlns:wpc="http://schemas.microsoft.com/office/word/2010/wordprocessingCanvas" xmlns:cx="http://schemas.microsoft.com/office/drawing/2014/chartex" xmlns:cx1="http://schemas.microsoft.com/office/drawing/2015/9/8/chartex" xmlns:mc="http://schemas.openxmlformats.org/markup-compatibility/2006" xmlns:o="urn:schemas-microsoft-com:office:office" xmlns:r="http://schemas.openxmlformats.org/officeDocument/2006/relationships" xmlns:m="http://schemas.openxmlformats.org/officeDocument/2006/math" xmlns:v="urn:schemas-microsoft-com:vml" xmlns:wp14="http://schemas.microsoft.com/office/word/2010/wordprocessingDrawing" xmlns:wp="http://schemas.openxmlformats.org/drawingml/2006/wordprocessingDrawing" xmlns:w10="urn:schemas-microsoft-com:office:word" xmlns:w="http://schemas.openxmlformats.org/wordprocessingml/2006/main" xmlns:w14="http://schemas.microsoft.com/office/word/2010/wordml" xmlns:w15="http://schemas.microsoft.com/office/word/2012/wordml" xmlns:w16se="http://schemas.microsoft.com/office/word/2015/wordml/symex" xmlns:wpg="http://schemas.microsoft.com/office/word/2010/wordprocessingGroup" xmlns:wpi="http://schemas.microsoft.com/office/word/2010/wordprocessingInk" xmlns:wne="http://schemas.microsoft.com/office/word/2006/wordml" xmlns:wps="http://schemas.microsoft.com/office/word/2010/wordprocessingShape" mc:Ignorable="w14 w15 w16se wp14">
   <w:body>
     <w:p>
       <w:pPr>
@@ -18,19 +18,14 @@
     </w:p>
     <w:p>
       <w:r>
-        <w:t>Purpose: There is a need to store the upgrade history for a given database instance so it can safely and easily be upgraded when a given version of an application or module is deployed.  This module will serve to inform data staff of which database version a given database instance is on and when each upgrade was applied to the instance.  This module is used to apply the necessary database upgrades in order to deploy a given version of an associated application or mod</w:t>
-      </w:r>
-      <w:bookmarkStart w:id="0" w:name="_GoBack"/>
-      <w:bookmarkEnd w:id="0"/>
-      <w:r>
-        <w:t>ule.</w:t>
+        <w:t>Purpose: There is a need to store the upgrade history for a given database instance so it can safely and easily be upgraded when a given version of an application or module is deployed.  This module will serve to inform data staff of which database version a given database instance is on and when each upgrade was applied to the instance.  This module is used to apply the necessary database upgrades in order to deploy a given version of an associated application or module.</w:t>
       </w:r>
     </w:p>
     <w:p>
       <w:r>
         <w:t xml:space="preserve">Repository: </w:t>
       </w:r>
-      <w:hyperlink r:id="rId6" w:history="1">
+      <w:hyperlink r:id="rId5" w:history="1">
         <w:r>
           <w:rPr>
             <w:rStyle w:val="Hyperlink"/>
@@ -54,36 +49,12 @@
       <w:r>
         <w:t xml:space="preserve">Related Document: </w:t>
       </w:r>
-      <w:hyperlink r:id="rId7" w:history="1">
+      <w:hyperlink r:id="rId6" w:history="1">
         <w:r>
           <w:rPr>
             <w:rStyle w:val="Hyperlink"/>
           </w:rPr>
-          <w:t>DB Version Control Module Doc</w:t>
-        </w:r>
-        <w:r>
-          <w:rPr>
-            <w:rStyle w:val="Hyperlink"/>
-          </w:rPr>
-          <w:t>u</w:t>
-        </w:r>
-        <w:r>
-          <w:rPr>
-            <w:rStyle w:val="Hyperlink"/>
-          </w:rPr>
-          <w:t>mentat</w:t>
-        </w:r>
-        <w:r>
-          <w:rPr>
-            <w:rStyle w:val="Hyperlink"/>
-          </w:rPr>
-          <w:t>i</w:t>
-        </w:r>
-        <w:r>
-          <w:rPr>
-            <w:rStyle w:val="Hyperlink"/>
-          </w:rPr>
-          <w:t>on.docx</w:t>
+          <w:t>DB Version Control Module Documentation.docx</w:t>
         </w:r>
       </w:hyperlink>
     </w:p>
@@ -125,19 +96,7 @@
         </w:numPr>
       </w:pPr>
       <w:r>
-        <w:t xml:space="preserve">All DDL and DML commands necessary to define the database </w:t>
-      </w:r>
-      <w:r>
-        <w:t>structure and data (relevant reference data or application data but not any actual data that is being managed in the database</w:t>
-      </w:r>
-      <w:r>
-        <w:t xml:space="preserve">) for a given database upgrade are saved as separate SQL files </w:t>
-      </w:r>
-      <w:r>
-        <w:t>with standard headings</w:t>
-      </w:r>
-      <w:r>
-        <w:t>.</w:t>
+        <w:t>All DDL and DML commands necessary to define the database structure and data (relevant reference data or application data but not any actual data that is being managed in the database) for a given database upgrade are saved as separate SQL files with standard headings.</w:t>
       </w:r>
     </w:p>
     <w:p>
@@ -155,16 +114,10 @@
         <w:t xml:space="preserve"> in a given database instance so that all database upgrades applied are clearly identified.  </w:t>
       </w:r>
       <w:r>
-        <w:t xml:space="preserve">Each upgrade applied to a given database adds a </w:t>
-      </w:r>
-      <w:r>
-        <w:t>record into the database upgrade table to indicate that the upgrade has been applied</w:t>
-      </w:r>
-      <w:r>
-        <w:t xml:space="preserve"> </w:t>
-      </w:r>
-      <w:r>
-        <w:t>(the template for database upgrade log entries can be found in DB_version_control_templates.txt under the "Database Upgrade Templates" section)</w:t>
+        <w:t>Each upgrade applied to a given database adds a record into the database upgrade table to indicate that the upgrade has been applied</w:t>
+      </w:r>
+      <w:r>
+        <w:t xml:space="preserve"> (the template for database upgrade log entries can be found in DB_version_control_templates.txt under the "Database Upgrade Templates" section)</w:t>
       </w:r>
       <w:r>
         <w:t xml:space="preserve">.  </w:t>
@@ -514,10 +467,7 @@
         <w:t xml:space="preserve"> as indicated in the informational content</w:t>
       </w:r>
       <w:r>
-        <w:t>.</w:t>
-      </w:r>
-      <w:r>
-        <w:t xml:space="preserve">  </w:t>
+        <w:t xml:space="preserve">.  </w:t>
       </w:r>
     </w:p>
     <w:p>
@@ -540,10 +490,7 @@
       </w:r>
       <w:proofErr w:type="spellEnd"/>
       <w:r>
-        <w:t xml:space="preserve"> </w:t>
-      </w:r>
-      <w:r>
-        <w:t xml:space="preserve">folder </w:t>
+        <w:t xml:space="preserve"> folder </w:t>
       </w:r>
       <w:r>
         <w:t xml:space="preserve">so the placeholders will be replaced with actual values when the database </w:t>
@@ -566,14 +513,152 @@
     </w:p>
     <w:p>
       <w:pPr>
-        <w:rPr>
-          <w:b/>
-        </w:rPr>
-      </w:pPr>
-      <w:r>
-        <w:rPr>
-          <w:b/>
-        </w:rPr>
+        <w:pStyle w:val="ListParagraph"/>
+        <w:numPr>
+          <w:ilvl w:val="0"/>
+          <w:numId w:val="1"/>
+        </w:numPr>
+      </w:pPr>
+      <w:r>
+        <w:t>When installing</w:t>
+      </w:r>
+      <w:r>
+        <w:t xml:space="preserve"> a new database module or upgrading</w:t>
+      </w:r>
+      <w:r>
+        <w:t xml:space="preserve"> a</w:t>
+      </w:r>
+      <w:r>
+        <w:t>n existing</w:t>
+      </w:r>
+      <w:r>
+        <w:t xml:space="preserve"> database module (e.g. DB version control module) </w:t>
+      </w:r>
+      <w:r>
+        <w:t>on</w:t>
+      </w:r>
+      <w:r>
+        <w:t xml:space="preserve"> an existing project’s database (e.g. </w:t>
+      </w:r>
+      <w:r>
+        <w:t>PIFSC Data Set Database</w:t>
+      </w:r>
+      <w:r>
+        <w:t xml:space="preserve">) add the database module upgrade code to the </w:t>
+      </w:r>
+      <w:r>
+        <w:t xml:space="preserve">project database’s </w:t>
+      </w:r>
+      <w:r>
+        <w:t>[DATABASE NAME]_</w:t>
+      </w:r>
+      <w:proofErr w:type="spellStart"/>
+      <w:r>
+        <w:t>DDL_DML_upgrade_v</w:t>
+      </w:r>
+      <w:proofErr w:type="spellEnd"/>
+      <w:r>
+        <w:t>[MAJOR].[MINOR].</w:t>
+      </w:r>
+      <w:proofErr w:type="spellStart"/>
+      <w:r>
+        <w:t>sql</w:t>
+      </w:r>
+      <w:proofErr w:type="spellEnd"/>
+      <w:r>
+        <w:t xml:space="preserve"> file.  Add a comment in the file to indicate that the given database module is being installed/upgraded.  Indent the installed database module’s DDL/DML code so it is apparent that all indented code following the comment is part of the database module installation/upgrade. </w:t>
+      </w:r>
+    </w:p>
+    <w:p>
+      <w:pPr>
+        <w:pStyle w:val="ListParagraph"/>
+        <w:numPr>
+          <w:ilvl w:val="1"/>
+          <w:numId w:val="1"/>
+        </w:numPr>
+      </w:pPr>
+      <w:r>
+        <w:t xml:space="preserve">If the database module is being upgraded then copy all of the code in the given database module’s </w:t>
+      </w:r>
+      <w:r>
+        <w:t>[DATABASE NAME</w:t>
+      </w:r>
+      <w:proofErr w:type="gramStart"/>
+      <w:r>
+        <w:t>]_</w:t>
+      </w:r>
+      <w:proofErr w:type="spellStart"/>
+      <w:proofErr w:type="gramEnd"/>
+      <w:r>
+        <w:t>DDL_DML_upgrade_v</w:t>
+      </w:r>
+      <w:proofErr w:type="spellEnd"/>
+      <w:r>
+        <w:t>[MAJOR].[MINOR].</w:t>
+      </w:r>
+      <w:proofErr w:type="spellStart"/>
+      <w:r>
+        <w:t>sql</w:t>
+      </w:r>
+      <w:proofErr w:type="spellEnd"/>
+      <w:r>
+        <w:t xml:space="preserve"> file(s) necessary to make the upgrade into the project database’s upgrade file</w:t>
+      </w:r>
+      <w:r>
+        <w:t>.</w:t>
+      </w:r>
+    </w:p>
+    <w:p>
+      <w:pPr>
+        <w:pStyle w:val="ListParagraph"/>
+        <w:numPr>
+          <w:ilvl w:val="1"/>
+          <w:numId w:val="1"/>
+        </w:numPr>
+      </w:pPr>
+      <w:r>
+        <w:t>If the database module is being installed</w:t>
+      </w:r>
+      <w:r>
+        <w:t xml:space="preserve"> for the first time then copy all of the code in the given database module’s </w:t>
+      </w:r>
+      <w:r>
+        <w:t>[DATABASE NAME</w:t>
+      </w:r>
+      <w:proofErr w:type="gramStart"/>
+      <w:r>
+        <w:t>]_</w:t>
+      </w:r>
+      <w:proofErr w:type="spellStart"/>
+      <w:proofErr w:type="gramEnd"/>
+      <w:r>
+        <w:t>combined_DDL_DML.sql</w:t>
+      </w:r>
+      <w:proofErr w:type="spellEnd"/>
+      <w:r>
+        <w:t xml:space="preserve"> </w:t>
+      </w:r>
+      <w:r>
+        <w:t xml:space="preserve">file </w:t>
+      </w:r>
+      <w:r>
+        <w:t xml:space="preserve">for the given repository version </w:t>
+      </w:r>
+      <w:r>
+        <w:t>(e.g. v</w:t>
+      </w:r>
+      <w:r>
+        <w:t xml:space="preserve"> </w:t>
+      </w:r>
+      <w:r>
+        <w:t xml:space="preserve">0.7) </w:t>
+      </w:r>
+      <w:r>
+        <w:t xml:space="preserve">into the project database’s upgrade file. </w:t>
+      </w:r>
+      <w:bookmarkStart w:id="0" w:name="_GoBack"/>
+      <w:bookmarkEnd w:id="0"/>
+      <w:r>
         <w:br w:type="page"/>
       </w:r>
     </w:p>
@@ -622,7 +707,7 @@
                     </pic:cNvPicPr>
                   </pic:nvPicPr>
                   <pic:blipFill>
-                    <a:blip r:embed="rId8">
+                    <a:blip r:embed="rId7">
                       <a:extLst>
                         <a:ext uri="{28A0092B-C50C-407E-A947-70E740481C1C}">
                           <a14:useLocalDpi xmlns:a14="http://schemas.microsoft.com/office/drawing/2010/main" val="0"/>
@@ -665,8 +750,8 @@
 </file>
 
 <file path=word/numbering.xml><?xml version="1.0" encoding="utf-8"?>
-<w:numbering xmlns:wpc="http://schemas.microsoft.com/office/word/2010/wordprocessingCanvas" xmlns:mc="http://schemas.openxmlformats.org/markup-compatibility/2006" xmlns:o="urn:schemas-microsoft-com:office:office" xmlns:r="http://schemas.openxmlformats.org/officeDocument/2006/relationships" xmlns:m="http://schemas.openxmlformats.org/officeDocument/2006/math" xmlns:v="urn:schemas-microsoft-com:vml" xmlns:wp14="http://schemas.microsoft.com/office/word/2010/wordprocessingDrawing" xmlns:wp="http://schemas.openxmlformats.org/drawingml/2006/wordprocessingDrawing" xmlns:w10="urn:schemas-microsoft-com:office:word" xmlns:w="http://schemas.openxmlformats.org/wordprocessingml/2006/main" xmlns:w14="http://schemas.microsoft.com/office/word/2010/wordml" xmlns:wpg="http://schemas.microsoft.com/office/word/2010/wordprocessingGroup" xmlns:wpi="http://schemas.microsoft.com/office/word/2010/wordprocessingInk" xmlns:wne="http://schemas.microsoft.com/office/word/2006/wordml" xmlns:wps="http://schemas.microsoft.com/office/word/2010/wordprocessingShape" mc:Ignorable="w14 wp14">
-  <w:abstractNum w:abstractNumId="0">
+<w:numbering xmlns:wpc="http://schemas.microsoft.com/office/word/2010/wordprocessingCanvas" xmlns:cx="http://schemas.microsoft.com/office/drawing/2014/chartex" xmlns:cx1="http://schemas.microsoft.com/office/drawing/2015/9/8/chartex" xmlns:mc="http://schemas.openxmlformats.org/markup-compatibility/2006" xmlns:o="urn:schemas-microsoft-com:office:office" xmlns:r="http://schemas.openxmlformats.org/officeDocument/2006/relationships" xmlns:m="http://schemas.openxmlformats.org/officeDocument/2006/math" xmlns:v="urn:schemas-microsoft-com:vml" xmlns:wp14="http://schemas.microsoft.com/office/word/2010/wordprocessingDrawing" xmlns:wp="http://schemas.openxmlformats.org/drawingml/2006/wordprocessingDrawing" xmlns:w10="urn:schemas-microsoft-com:office:word" xmlns:w="http://schemas.openxmlformats.org/wordprocessingml/2006/main" xmlns:w14="http://schemas.microsoft.com/office/word/2010/wordml" xmlns:w15="http://schemas.microsoft.com/office/word/2012/wordml" xmlns:w16se="http://schemas.microsoft.com/office/word/2015/wordml/symex" xmlns:wpg="http://schemas.microsoft.com/office/word/2010/wordprocessingGroup" xmlns:wpi="http://schemas.microsoft.com/office/word/2010/wordprocessingInk" xmlns:wne="http://schemas.microsoft.com/office/word/2006/wordml" xmlns:wps="http://schemas.microsoft.com/office/word/2010/wordprocessingShape" mc:Ignorable="w14 w15 w16se wp14">
+  <w:abstractNum w:abstractNumId="0" w15:restartNumberingAfterBreak="0">
     <w:nsid w:val="148F6FCE"/>
     <w:multiLevelType w:val="hybridMultilevel"/>
     <w:tmpl w:val="2268761E"/>
@@ -694,7 +779,7 @@
         <w:rFonts w:ascii="Courier New" w:hAnsi="Courier New" w:cs="Courier New" w:hint="default"/>
       </w:rPr>
     </w:lvl>
-    <w:lvl w:ilvl="2" w:tplc="04090005" w:tentative="1">
+    <w:lvl w:ilvl="2" w:tplc="04090005">
       <w:start w:val="1"/>
       <w:numFmt w:val="bullet"/>
       <w:lvlText w:val=""/>
@@ -779,7 +864,7 @@
       </w:rPr>
     </w:lvl>
   </w:abstractNum>
-  <w:abstractNum w:abstractNumId="1">
+  <w:abstractNum w:abstractNumId="1" w15:restartNumberingAfterBreak="0">
     <w:nsid w:val="16A44EE8"/>
     <w:multiLevelType w:val="hybridMultilevel"/>
     <w:tmpl w:val="E3E439E2"/>
@@ -902,7 +987,7 @@
 </file>
 
 <file path=word/styles.xml><?xml version="1.0" encoding="utf-8"?>
-<w:styles xmlns:mc="http://schemas.openxmlformats.org/markup-compatibility/2006" xmlns:r="http://schemas.openxmlformats.org/officeDocument/2006/relationships" xmlns:w="http://schemas.openxmlformats.org/wordprocessingml/2006/main" xmlns:w14="http://schemas.microsoft.com/office/word/2010/wordml" mc:Ignorable="w14">
+<w:styles xmlns:mc="http://schemas.openxmlformats.org/markup-compatibility/2006" xmlns:r="http://schemas.openxmlformats.org/officeDocument/2006/relationships" xmlns:w="http://schemas.openxmlformats.org/wordprocessingml/2006/main" xmlns:w14="http://schemas.microsoft.com/office/word/2010/wordml" xmlns:w15="http://schemas.microsoft.com/office/word/2012/wordml" xmlns:w16se="http://schemas.microsoft.com/office/word/2015/wordml/symex" mc:Ignorable="w14 w15 w16se">
   <w:docDefaults>
     <w:rPrDefault>
       <w:rPr>
@@ -918,144 +1003,378 @@
       </w:pPr>
     </w:pPrDefault>
   </w:docDefaults>
-  <w:latentStyles w:defLockedState="0" w:defUIPriority="99" w:defSemiHidden="1" w:defUnhideWhenUsed="1" w:defQFormat="0" w:count="267">
-    <w:lsdException w:name="Normal" w:semiHidden="0" w:uiPriority="0" w:unhideWhenUsed="0" w:qFormat="1"/>
-    <w:lsdException w:name="heading 1" w:semiHidden="0" w:uiPriority="9" w:unhideWhenUsed="0" w:qFormat="1"/>
-    <w:lsdException w:name="heading 2" w:uiPriority="9" w:qFormat="1"/>
-    <w:lsdException w:name="heading 3" w:uiPriority="9" w:qFormat="1"/>
-    <w:lsdException w:name="heading 4" w:uiPriority="9" w:qFormat="1"/>
-    <w:lsdException w:name="heading 5" w:uiPriority="9" w:qFormat="1"/>
-    <w:lsdException w:name="heading 6" w:uiPriority="9" w:qFormat="1"/>
-    <w:lsdException w:name="heading 7" w:uiPriority="9" w:qFormat="1"/>
-    <w:lsdException w:name="heading 8" w:uiPriority="9" w:qFormat="1"/>
-    <w:lsdException w:name="heading 9" w:uiPriority="9" w:qFormat="1"/>
-    <w:lsdException w:name="toc 1" w:uiPriority="39"/>
-    <w:lsdException w:name="toc 2" w:uiPriority="39"/>
-    <w:lsdException w:name="toc 3" w:uiPriority="39"/>
-    <w:lsdException w:name="toc 4" w:uiPriority="39"/>
-    <w:lsdException w:name="toc 5" w:uiPriority="39"/>
-    <w:lsdException w:name="toc 6" w:uiPriority="39"/>
-    <w:lsdException w:name="toc 7" w:uiPriority="39"/>
-    <w:lsdException w:name="toc 8" w:uiPriority="39"/>
-    <w:lsdException w:name="toc 9" w:uiPriority="39"/>
-    <w:lsdException w:name="caption" w:uiPriority="35" w:qFormat="1"/>
-    <w:lsdException w:name="Title" w:semiHidden="0" w:uiPriority="10" w:unhideWhenUsed="0" w:qFormat="1"/>
-    <w:lsdException w:name="Default Paragraph Font" w:uiPriority="1"/>
-    <w:lsdException w:name="Subtitle" w:semiHidden="0" w:uiPriority="11" w:unhideWhenUsed="0" w:qFormat="1"/>
-    <w:lsdException w:name="Strong" w:semiHidden="0" w:uiPriority="22" w:unhideWhenUsed="0" w:qFormat="1"/>
-    <w:lsdException w:name="Emphasis" w:semiHidden="0" w:uiPriority="20" w:unhideWhenUsed="0" w:qFormat="1"/>
-    <w:lsdException w:name="Table Grid" w:semiHidden="0" w:uiPriority="59" w:unhideWhenUsed="0"/>
-    <w:lsdException w:name="Placeholder Text" w:unhideWhenUsed="0"/>
-    <w:lsdException w:name="No Spacing" w:semiHidden="0" w:uiPriority="1" w:unhideWhenUsed="0" w:qFormat="1"/>
-    <w:lsdException w:name="Light Shading" w:semiHidden="0" w:uiPriority="60" w:unhideWhenUsed="0"/>
-    <w:lsdException w:name="Light List" w:semiHidden="0" w:uiPriority="61" w:unhideWhenUsed="0"/>
-    <w:lsdException w:name="Light Grid" w:semiHidden="0" w:uiPriority="62" w:unhideWhenUsed="0"/>
-    <w:lsdException w:name="Medium Shading 1" w:semiHidden="0" w:uiPriority="63" w:unhideWhenUsed="0"/>
-    <w:lsdException w:name="Medium Shading 2" w:semiHidden="0" w:uiPriority="64" w:unhideWhenUsed="0"/>
-    <w:lsdException w:name="Medium List 1" w:semiHidden="0" w:uiPriority="65" w:unhideWhenUsed="0"/>
-    <w:lsdException w:name="Medium List 2" w:semiHidden="0" w:uiPriority="66" w:unhideWhenUsed="0"/>
-    <w:lsdException w:name="Medium Grid 1" w:semiHidden="0" w:uiPriority="67" w:unhideWhenUsed="0"/>
-    <w:lsdException w:name="Medium Grid 2" w:semiHidden="0" w:uiPriority="68" w:unhideWhenUsed="0"/>
-    <w:lsdException w:name="Medium Grid 3" w:semiHidden="0" w:uiPriority="69" w:unhideWhenUsed="0"/>
-    <w:lsdException w:name="Dark List" w:semiHidden="0" w:uiPriority="70" w:unhideWhenUsed="0"/>
-    <w:lsdException w:name="Colorful Shading" w:semiHidden="0" w:uiPriority="71" w:unhideWhenUsed="0"/>
-    <w:lsdException w:name="Colorful List" w:semiHidden="0" w:uiPriority="72" w:unhideWhenUsed="0"/>
-    <w:lsdException w:name="Colorful Grid" w:semiHidden="0" w:uiPriority="73" w:unhideWhenUsed="0"/>
-    <w:lsdException w:name="Light Shading Accent 1" w:semiHidden="0" w:uiPriority="60" w:unhideWhenUsed="0"/>
-    <w:lsdException w:name="Light List Accent 1" w:semiHidden="0" w:uiPriority="61" w:unhideWhenUsed="0"/>
-    <w:lsdException w:name="Light Grid Accent 1" w:semiHidden="0" w:uiPriority="62" w:unhideWhenUsed="0"/>
-    <w:lsdException w:name="Medium Shading 1 Accent 1" w:semiHidden="0" w:uiPriority="63" w:unhideWhenUsed="0"/>
-    <w:lsdException w:name="Medium Shading 2 Accent 1" w:semiHidden="0" w:uiPriority="64" w:unhideWhenUsed="0"/>
-    <w:lsdException w:name="Medium List 1 Accent 1" w:semiHidden="0" w:uiPriority="65" w:unhideWhenUsed="0"/>
-    <w:lsdException w:name="Revision" w:unhideWhenUsed="0"/>
-    <w:lsdException w:name="List Paragraph" w:semiHidden="0" w:uiPriority="34" w:unhideWhenUsed="0" w:qFormat="1"/>
-    <w:lsdException w:name="Quote" w:semiHidden="0" w:uiPriority="29" w:unhideWhenUsed="0" w:qFormat="1"/>
-    <w:lsdException w:name="Intense Quote" w:semiHidden="0" w:uiPriority="30" w:unhideWhenUsed="0" w:qFormat="1"/>
-    <w:lsdException w:name="Medium List 2 Accent 1" w:semiHidden="0" w:uiPriority="66" w:unhideWhenUsed="0"/>
-    <w:lsdException w:name="Medium Grid 1 Accent 1" w:semiHidden="0" w:uiPriority="67" w:unhideWhenUsed="0"/>
-    <w:lsdException w:name="Medium Grid 2 Accent 1" w:semiHidden="0" w:uiPriority="68" w:unhideWhenUsed="0"/>
-    <w:lsdException w:name="Medium Grid 3 Accent 1" w:semiHidden="0" w:uiPriority="69" w:unhideWhenUsed="0"/>
-    <w:lsdException w:name="Dark List Accent 1" w:semiHidden="0" w:uiPriority="70" w:unhideWhenUsed="0"/>
-    <w:lsdException w:name="Colorful Shading Accent 1" w:semiHidden="0" w:uiPriority="71" w:unhideWhenUsed="0"/>
-    <w:lsdException w:name="Colorful List Accent 1" w:semiHidden="0" w:uiPriority="72" w:unhideWhenUsed="0"/>
-    <w:lsdException w:name="Colorful Grid Accent 1" w:semiHidden="0" w:uiPriority="73" w:unhideWhenUsed="0"/>
-    <w:lsdException w:name="Light Shading Accent 2" w:semiHidden="0" w:uiPriority="60" w:unhideWhenUsed="0"/>
-    <w:lsdException w:name="Light List Accent 2" w:semiHidden="0" w:uiPriority="61" w:unhideWhenUsed="0"/>
-    <w:lsdException w:name="Light Grid Accent 2" w:semiHidden="0" w:uiPriority="62" w:unhideWhenUsed="0"/>
-    <w:lsdException w:name="Medium Shading 1 Accent 2" w:semiHidden="0" w:uiPriority="63" w:unhideWhenUsed="0"/>
-    <w:lsdException w:name="Medium Shading 2 Accent 2" w:semiHidden="0" w:uiPriority="64" w:unhideWhenUsed="0"/>
-    <w:lsdException w:name="Medium List 1 Accent 2" w:semiHidden="0" w:uiPriority="65" w:unhideWhenUsed="0"/>
-    <w:lsdException w:name="Medium List 2 Accent 2" w:semiHidden="0" w:uiPriority="66" w:unhideWhenUsed="0"/>
-    <w:lsdException w:name="Medium Grid 1 Accent 2" w:semiHidden="0" w:uiPriority="67" w:unhideWhenUsed="0"/>
-    <w:lsdException w:name="Medium Grid 2 Accent 2" w:semiHidden="0" w:uiPriority="68" w:unhideWhenUsed="0"/>
-    <w:lsdException w:name="Medium Grid 3 Accent 2" w:semiHidden="0" w:uiPriority="69" w:unhideWhenUsed="0"/>
-    <w:lsdException w:name="Dark List Accent 2" w:semiHidden="0" w:uiPriority="70" w:unhideWhenUsed="0"/>
-    <w:lsdException w:name="Colorful Shading Accent 2" w:semiHidden="0" w:uiPriority="71" w:unhideWhenUsed="0"/>
-    <w:lsdException w:name="Colorful List Accent 2" w:semiHidden="0" w:uiPriority="72" w:unhideWhenUsed="0"/>
-    <w:lsdException w:name="Colorful Grid Accent 2" w:semiHidden="0" w:uiPriority="73" w:unhideWhenUsed="0"/>
-    <w:lsdException w:name="Light Shading Accent 3" w:semiHidden="0" w:uiPriority="60" w:unhideWhenUsed="0"/>
-    <w:lsdException w:name="Light List Accent 3" w:semiHidden="0" w:uiPriority="61" w:unhideWhenUsed="0"/>
-    <w:lsdException w:name="Light Grid Accent 3" w:semiHidden="0" w:uiPriority="62" w:unhideWhenUsed="0"/>
-    <w:lsdException w:name="Medium Shading 1 Accent 3" w:semiHidden="0" w:uiPriority="63" w:unhideWhenUsed="0"/>
-    <w:lsdException w:name="Medium Shading 2 Accent 3" w:semiHidden="0" w:uiPriority="64" w:unhideWhenUsed="0"/>
-    <w:lsdException w:name="Medium List 1 Accent 3" w:semiHidden="0" w:uiPriority="65" w:unhideWhenUsed="0"/>
-    <w:lsdException w:name="Medium List 2 Accent 3" w:semiHidden="0" w:uiPriority="66" w:unhideWhenUsed="0"/>
-    <w:lsdException w:name="Medium Grid 1 Accent 3" w:semiHidden="0" w:uiPriority="67" w:unhideWhenUsed="0"/>
-    <w:lsdException w:name="Medium Grid 2 Accent 3" w:semiHidden="0" w:uiPriority="68" w:unhideWhenUsed="0"/>
-    <w:lsdException w:name="Medium Grid 3 Accent 3" w:semiHidden="0" w:uiPriority="69" w:unhideWhenUsed="0"/>
-    <w:lsdException w:name="Dark List Accent 3" w:semiHidden="0" w:uiPriority="70" w:unhideWhenUsed="0"/>
-    <w:lsdException w:name="Colorful Shading Accent 3" w:semiHidden="0" w:uiPriority="71" w:unhideWhenUsed="0"/>
-    <w:lsdException w:name="Colorful List Accent 3" w:semiHidden="0" w:uiPriority="72" w:unhideWhenUsed="0"/>
-    <w:lsdException w:name="Colorful Grid Accent 3" w:semiHidden="0" w:uiPriority="73" w:unhideWhenUsed="0"/>
-    <w:lsdException w:name="Light Shading Accent 4" w:semiHidden="0" w:uiPriority="60" w:unhideWhenUsed="0"/>
-    <w:lsdException w:name="Light List Accent 4" w:semiHidden="0" w:uiPriority="61" w:unhideWhenUsed="0"/>
-    <w:lsdException w:name="Light Grid Accent 4" w:semiHidden="0" w:uiPriority="62" w:unhideWhenUsed="0"/>
-    <w:lsdException w:name="Medium Shading 1 Accent 4" w:semiHidden="0" w:uiPriority="63" w:unhideWhenUsed="0"/>
-    <w:lsdException w:name="Medium Shading 2 Accent 4" w:semiHidden="0" w:uiPriority="64" w:unhideWhenUsed="0"/>
-    <w:lsdException w:name="Medium List 1 Accent 4" w:semiHidden="0" w:uiPriority="65" w:unhideWhenUsed="0"/>
-    <w:lsdException w:name="Medium List 2 Accent 4" w:semiHidden="0" w:uiPriority="66" w:unhideWhenUsed="0"/>
-    <w:lsdException w:name="Medium Grid 1 Accent 4" w:semiHidden="0" w:uiPriority="67" w:unhideWhenUsed="0"/>
-    <w:lsdException w:name="Medium Grid 2 Accent 4" w:semiHidden="0" w:uiPriority="68" w:unhideWhenUsed="0"/>
-    <w:lsdException w:name="Medium Grid 3 Accent 4" w:semiHidden="0" w:uiPriority="69" w:unhideWhenUsed="0"/>
-    <w:lsdException w:name="Dark List Accent 4" w:semiHidden="0" w:uiPriority="70" w:unhideWhenUsed="0"/>
-    <w:lsdException w:name="Colorful Shading Accent 4" w:semiHidden="0" w:uiPriority="71" w:unhideWhenUsed="0"/>
-    <w:lsdException w:name="Colorful List Accent 4" w:semiHidden="0" w:uiPriority="72" w:unhideWhenUsed="0"/>
-    <w:lsdException w:name="Colorful Grid Accent 4" w:semiHidden="0" w:uiPriority="73" w:unhideWhenUsed="0"/>
-    <w:lsdException w:name="Light Shading Accent 5" w:semiHidden="0" w:uiPriority="60" w:unhideWhenUsed="0"/>
-    <w:lsdException w:name="Light List Accent 5" w:semiHidden="0" w:uiPriority="61" w:unhideWhenUsed="0"/>
-    <w:lsdException w:name="Light Grid Accent 5" w:semiHidden="0" w:uiPriority="62" w:unhideWhenUsed="0"/>
-    <w:lsdException w:name="Medium Shading 1 Accent 5" w:semiHidden="0" w:uiPriority="63" w:unhideWhenUsed="0"/>
-    <w:lsdException w:name="Medium Shading 2 Accent 5" w:semiHidden="0" w:uiPriority="64" w:unhideWhenUsed="0"/>
-    <w:lsdException w:name="Medium List 1 Accent 5" w:semiHidden="0" w:uiPriority="65" w:unhideWhenUsed="0"/>
-    <w:lsdException w:name="Medium List 2 Accent 5" w:semiHidden="0" w:uiPriority="66" w:unhideWhenUsed="0"/>
-    <w:lsdException w:name="Medium Grid 1 Accent 5" w:semiHidden="0" w:uiPriority="67" w:unhideWhenUsed="0"/>
-    <w:lsdException w:name="Medium Grid 2 Accent 5" w:semiHidden="0" w:uiPriority="68" w:unhideWhenUsed="0"/>
-    <w:lsdException w:name="Medium Grid 3 Accent 5" w:semiHidden="0" w:uiPriority="69" w:unhideWhenUsed="0"/>
-    <w:lsdException w:name="Dark List Accent 5" w:semiHidden="0" w:uiPriority="70" w:unhideWhenUsed="0"/>
-    <w:lsdException w:name="Colorful Shading Accent 5" w:semiHidden="0" w:uiPriority="71" w:unhideWhenUsed="0"/>
-    <w:lsdException w:name="Colorful List Accent 5" w:semiHidden="0" w:uiPriority="72" w:unhideWhenUsed="0"/>
-    <w:lsdException w:name="Colorful Grid Accent 5" w:semiHidden="0" w:uiPriority="73" w:unhideWhenUsed="0"/>
-    <w:lsdException w:name="Light Shading Accent 6" w:semiHidden="0" w:uiPriority="60" w:unhideWhenUsed="0"/>
-    <w:lsdException w:name="Light List Accent 6" w:semiHidden="0" w:uiPriority="61" w:unhideWhenUsed="0"/>
-    <w:lsdException w:name="Light Grid Accent 6" w:semiHidden="0" w:uiPriority="62" w:unhideWhenUsed="0"/>
-    <w:lsdException w:name="Medium Shading 1 Accent 6" w:semiHidden="0" w:uiPriority="63" w:unhideWhenUsed="0"/>
-    <w:lsdException w:name="Medium Shading 2 Accent 6" w:semiHidden="0" w:uiPriority="64" w:unhideWhenUsed="0"/>
-    <w:lsdException w:name="Medium List 1 Accent 6" w:semiHidden="0" w:uiPriority="65" w:unhideWhenUsed="0"/>
-    <w:lsdException w:name="Medium List 2 Accent 6" w:semiHidden="0" w:uiPriority="66" w:unhideWhenUsed="0"/>
-    <w:lsdException w:name="Medium Grid 1 Accent 6" w:semiHidden="0" w:uiPriority="67" w:unhideWhenUsed="0"/>
-    <w:lsdException w:name="Medium Grid 2 Accent 6" w:semiHidden="0" w:uiPriority="68" w:unhideWhenUsed="0"/>
-    <w:lsdException w:name="Medium Grid 3 Accent 6" w:semiHidden="0" w:uiPriority="69" w:unhideWhenUsed="0"/>
-    <w:lsdException w:name="Dark List Accent 6" w:semiHidden="0" w:uiPriority="70" w:unhideWhenUsed="0"/>
-    <w:lsdException w:name="Colorful Shading Accent 6" w:semiHidden="0" w:uiPriority="71" w:unhideWhenUsed="0"/>
-    <w:lsdException w:name="Colorful List Accent 6" w:semiHidden="0" w:uiPriority="72" w:unhideWhenUsed="0"/>
-    <w:lsdException w:name="Colorful Grid Accent 6" w:semiHidden="0" w:uiPriority="73" w:unhideWhenUsed="0"/>
-    <w:lsdException w:name="Subtle Emphasis" w:semiHidden="0" w:uiPriority="19" w:unhideWhenUsed="0" w:qFormat="1"/>
-    <w:lsdException w:name="Intense Emphasis" w:semiHidden="0" w:uiPriority="21" w:unhideWhenUsed="0" w:qFormat="1"/>
-    <w:lsdException w:name="Subtle Reference" w:semiHidden="0" w:uiPriority="31" w:unhideWhenUsed="0" w:qFormat="1"/>
-    <w:lsdException w:name="Intense Reference" w:semiHidden="0" w:uiPriority="32" w:unhideWhenUsed="0" w:qFormat="1"/>
-    <w:lsdException w:name="Book Title" w:semiHidden="0" w:uiPriority="33" w:unhideWhenUsed="0" w:qFormat="1"/>
-    <w:lsdException w:name="Bibliography" w:uiPriority="37"/>
-    <w:lsdException w:name="TOC Heading" w:uiPriority="39" w:qFormat="1"/>
+  <w:latentStyles w:defLockedState="0" w:defUIPriority="99" w:defSemiHidden="0" w:defUnhideWhenUsed="0" w:defQFormat="0" w:count="371">
+    <w:lsdException w:name="Normal" w:uiPriority="0" w:qFormat="1"/>
+    <w:lsdException w:name="heading 1" w:uiPriority="9" w:qFormat="1"/>
+    <w:lsdException w:name="heading 2" w:semiHidden="1" w:uiPriority="9" w:unhideWhenUsed="1" w:qFormat="1"/>
+    <w:lsdException w:name="heading 3" w:semiHidden="1" w:uiPriority="9" w:unhideWhenUsed="1" w:qFormat="1"/>
+    <w:lsdException w:name="heading 4" w:semiHidden="1" w:uiPriority="9" w:unhideWhenUsed="1" w:qFormat="1"/>
+    <w:lsdException w:name="heading 5" w:semiHidden="1" w:uiPriority="9" w:unhideWhenUsed="1" w:qFormat="1"/>
+    <w:lsdException w:name="heading 6" w:semiHidden="1" w:uiPriority="9" w:unhideWhenUsed="1" w:qFormat="1"/>
+    <w:lsdException w:name="heading 7" w:semiHidden="1" w:uiPriority="9" w:unhideWhenUsed="1" w:qFormat="1"/>
+    <w:lsdException w:name="heading 8" w:semiHidden="1" w:uiPriority="9" w:unhideWhenUsed="1" w:qFormat="1"/>
+    <w:lsdException w:name="heading 9" w:semiHidden="1" w:uiPriority="9" w:unhideWhenUsed="1" w:qFormat="1"/>
+    <w:lsdException w:name="index 1" w:semiHidden="1" w:unhideWhenUsed="1"/>
+    <w:lsdException w:name="index 2" w:semiHidden="1" w:unhideWhenUsed="1"/>
+    <w:lsdException w:name="index 3" w:semiHidden="1" w:unhideWhenUsed="1"/>
+    <w:lsdException w:name="index 4" w:semiHidden="1" w:unhideWhenUsed="1"/>
+    <w:lsdException w:name="index 5" w:semiHidden="1" w:unhideWhenUsed="1"/>
+    <w:lsdException w:name="index 6" w:semiHidden="1" w:unhideWhenUsed="1"/>
+    <w:lsdException w:name="index 7" w:semiHidden="1" w:unhideWhenUsed="1"/>
+    <w:lsdException w:name="index 8" w:semiHidden="1" w:unhideWhenUsed="1"/>
+    <w:lsdException w:name="index 9" w:semiHidden="1" w:unhideWhenUsed="1"/>
+    <w:lsdException w:name="toc 1" w:semiHidden="1" w:uiPriority="39" w:unhideWhenUsed="1"/>
+    <w:lsdException w:name="toc 2" w:semiHidden="1" w:uiPriority="39" w:unhideWhenUsed="1"/>
+    <w:lsdException w:name="toc 3" w:semiHidden="1" w:uiPriority="39" w:unhideWhenUsed="1"/>
+    <w:lsdException w:name="toc 4" w:semiHidden="1" w:uiPriority="39" w:unhideWhenUsed="1"/>
+    <w:lsdException w:name="toc 5" w:semiHidden="1" w:uiPriority="39" w:unhideWhenUsed="1"/>
+    <w:lsdException w:name="toc 6" w:semiHidden="1" w:uiPriority="39" w:unhideWhenUsed="1"/>
+    <w:lsdException w:name="toc 7" w:semiHidden="1" w:uiPriority="39" w:unhideWhenUsed="1"/>
+    <w:lsdException w:name="toc 8" w:semiHidden="1" w:uiPriority="39" w:unhideWhenUsed="1"/>
+    <w:lsdException w:name="toc 9" w:semiHidden="1" w:uiPriority="39" w:unhideWhenUsed="1"/>
+    <w:lsdException w:name="Normal Indent" w:semiHidden="1" w:unhideWhenUsed="1"/>
+    <w:lsdException w:name="footnote text" w:semiHidden="1" w:unhideWhenUsed="1"/>
+    <w:lsdException w:name="annotation text" w:semiHidden="1" w:unhideWhenUsed="1"/>
+    <w:lsdException w:name="header" w:semiHidden="1" w:unhideWhenUsed="1"/>
+    <w:lsdException w:name="footer" w:semiHidden="1" w:unhideWhenUsed="1"/>
+    <w:lsdException w:name="index heading" w:semiHidden="1" w:unhideWhenUsed="1"/>
+    <w:lsdException w:name="caption" w:semiHidden="1" w:uiPriority="35" w:unhideWhenUsed="1" w:qFormat="1"/>
+    <w:lsdException w:name="table of figures" w:semiHidden="1" w:unhideWhenUsed="1"/>
+    <w:lsdException w:name="envelope address" w:semiHidden="1" w:unhideWhenUsed="1"/>
+    <w:lsdException w:name="envelope return" w:semiHidden="1" w:unhideWhenUsed="1"/>
+    <w:lsdException w:name="footnote reference" w:semiHidden="1" w:unhideWhenUsed="1"/>
+    <w:lsdException w:name="annotation reference" w:semiHidden="1" w:unhideWhenUsed="1"/>
+    <w:lsdException w:name="line number" w:semiHidden="1" w:unhideWhenUsed="1"/>
+    <w:lsdException w:name="page number" w:semiHidden="1" w:unhideWhenUsed="1"/>
+    <w:lsdException w:name="endnote reference" w:semiHidden="1" w:unhideWhenUsed="1"/>
+    <w:lsdException w:name="endnote text" w:semiHidden="1" w:unhideWhenUsed="1"/>
+    <w:lsdException w:name="table of authorities" w:semiHidden="1" w:unhideWhenUsed="1"/>
+    <w:lsdException w:name="macro" w:semiHidden="1" w:unhideWhenUsed="1"/>
+    <w:lsdException w:name="toa heading" w:semiHidden="1" w:unhideWhenUsed="1"/>
+    <w:lsdException w:name="List" w:semiHidden="1" w:unhideWhenUsed="1"/>
+    <w:lsdException w:name="List Bullet" w:semiHidden="1" w:unhideWhenUsed="1"/>
+    <w:lsdException w:name="List Number" w:semiHidden="1" w:unhideWhenUsed="1"/>
+    <w:lsdException w:name="List 2" w:semiHidden="1" w:unhideWhenUsed="1"/>
+    <w:lsdException w:name="List 3" w:semiHidden="1" w:unhideWhenUsed="1"/>
+    <w:lsdException w:name="List 4" w:semiHidden="1" w:unhideWhenUsed="1"/>
+    <w:lsdException w:name="List 5" w:semiHidden="1" w:unhideWhenUsed="1"/>
+    <w:lsdException w:name="List Bullet 2" w:semiHidden="1" w:unhideWhenUsed="1"/>
+    <w:lsdException w:name="List Bullet 3" w:semiHidden="1" w:unhideWhenUsed="1"/>
+    <w:lsdException w:name="List Bullet 4" w:semiHidden="1" w:unhideWhenUsed="1"/>
+    <w:lsdException w:name="List Bullet 5" w:semiHidden="1" w:unhideWhenUsed="1"/>
+    <w:lsdException w:name="List Number 2" w:semiHidden="1" w:unhideWhenUsed="1"/>
+    <w:lsdException w:name="List Number 3" w:semiHidden="1" w:unhideWhenUsed="1"/>
+    <w:lsdException w:name="List Number 4" w:semiHidden="1" w:unhideWhenUsed="1"/>
+    <w:lsdException w:name="List Number 5" w:semiHidden="1" w:unhideWhenUsed="1"/>
+    <w:lsdException w:name="Title" w:uiPriority="10" w:qFormat="1"/>
+    <w:lsdException w:name="Closing" w:semiHidden="1" w:unhideWhenUsed="1"/>
+    <w:lsdException w:name="Signature" w:semiHidden="1" w:unhideWhenUsed="1"/>
+    <w:lsdException w:name="Default Paragraph Font" w:semiHidden="1" w:uiPriority="1" w:unhideWhenUsed="1"/>
+    <w:lsdException w:name="Body Text" w:semiHidden="1" w:unhideWhenUsed="1"/>
+    <w:lsdException w:name="Body Text Indent" w:semiHidden="1" w:unhideWhenUsed="1"/>
+    <w:lsdException w:name="List Continue" w:semiHidden="1" w:unhideWhenUsed="1"/>
+    <w:lsdException w:name="List Continue 2" w:semiHidden="1" w:unhideWhenUsed="1"/>
+    <w:lsdException w:name="List Continue 3" w:semiHidden="1" w:unhideWhenUsed="1"/>
+    <w:lsdException w:name="List Continue 4" w:semiHidden="1" w:unhideWhenUsed="1"/>
+    <w:lsdException w:name="List Continue 5" w:semiHidden="1" w:unhideWhenUsed="1"/>
+    <w:lsdException w:name="Message Header" w:semiHidden="1" w:unhideWhenUsed="1"/>
+    <w:lsdException w:name="Subtitle" w:uiPriority="11" w:qFormat="1"/>
+    <w:lsdException w:name="Salutation" w:semiHidden="1" w:unhideWhenUsed="1"/>
+    <w:lsdException w:name="Date" w:semiHidden="1" w:unhideWhenUsed="1"/>
+    <w:lsdException w:name="Body Text First Indent" w:semiHidden="1" w:unhideWhenUsed="1"/>
+    <w:lsdException w:name="Body Text First Indent 2" w:semiHidden="1" w:unhideWhenUsed="1"/>
+    <w:lsdException w:name="Note Heading" w:semiHidden="1" w:unhideWhenUsed="1"/>
+    <w:lsdException w:name="Body Text 2" w:semiHidden="1" w:unhideWhenUsed="1"/>
+    <w:lsdException w:name="Body Text 3" w:semiHidden="1" w:unhideWhenUsed="1"/>
+    <w:lsdException w:name="Body Text Indent 2" w:semiHidden="1" w:unhideWhenUsed="1"/>
+    <w:lsdException w:name="Body Text Indent 3" w:semiHidden="1" w:unhideWhenUsed="1"/>
+    <w:lsdException w:name="Block Text" w:semiHidden="1" w:unhideWhenUsed="1"/>
+    <w:lsdException w:name="Hyperlink" w:semiHidden="1" w:unhideWhenUsed="1"/>
+    <w:lsdException w:name="FollowedHyperlink" w:semiHidden="1" w:unhideWhenUsed="1"/>
+    <w:lsdException w:name="Strong" w:uiPriority="22" w:qFormat="1"/>
+    <w:lsdException w:name="Emphasis" w:uiPriority="20" w:qFormat="1"/>
+    <w:lsdException w:name="Document Map" w:semiHidden="1" w:unhideWhenUsed="1"/>
+    <w:lsdException w:name="Plain Text" w:semiHidden="1" w:unhideWhenUsed="1"/>
+    <w:lsdException w:name="E-mail Signature" w:semiHidden="1" w:unhideWhenUsed="1"/>
+    <w:lsdException w:name="HTML Top of Form" w:semiHidden="1" w:unhideWhenUsed="1"/>
+    <w:lsdException w:name="HTML Bottom of Form" w:semiHidden="1" w:unhideWhenUsed="1"/>
+    <w:lsdException w:name="Normal (Web)" w:semiHidden="1" w:unhideWhenUsed="1"/>
+    <w:lsdException w:name="HTML Acronym" w:semiHidden="1" w:unhideWhenUsed="1"/>
+    <w:lsdException w:name="HTML Address" w:semiHidden="1" w:unhideWhenUsed="1"/>
+    <w:lsdException w:name="HTML Cite" w:semiHidden="1" w:unhideWhenUsed="1"/>
+    <w:lsdException w:name="HTML Code" w:semiHidden="1" w:unhideWhenUsed="1"/>
+    <w:lsdException w:name="HTML Definition" w:semiHidden="1" w:unhideWhenUsed="1"/>
+    <w:lsdException w:name="HTML Keyboard" w:semiHidden="1" w:unhideWhenUsed="1"/>
+    <w:lsdException w:name="HTML Preformatted" w:semiHidden="1" w:unhideWhenUsed="1"/>
+    <w:lsdException w:name="HTML Sample" w:semiHidden="1" w:unhideWhenUsed="1"/>
+    <w:lsdException w:name="HTML Typewriter" w:semiHidden="1" w:unhideWhenUsed="1"/>
+    <w:lsdException w:name="HTML Variable" w:semiHidden="1" w:unhideWhenUsed="1"/>
+    <w:lsdException w:name="Normal Table" w:semiHidden="1" w:unhideWhenUsed="1"/>
+    <w:lsdException w:name="annotation subject" w:semiHidden="1" w:unhideWhenUsed="1"/>
+    <w:lsdException w:name="No List" w:semiHidden="1" w:unhideWhenUsed="1"/>
+    <w:lsdException w:name="Outline List 1" w:semiHidden="1" w:unhideWhenUsed="1"/>
+    <w:lsdException w:name="Outline List 2" w:semiHidden="1" w:unhideWhenUsed="1"/>
+    <w:lsdException w:name="Outline List 3" w:semiHidden="1" w:unhideWhenUsed="1"/>
+    <w:lsdException w:name="Table Simple 1" w:semiHidden="1" w:unhideWhenUsed="1"/>
+    <w:lsdException w:name="Table Simple 2" w:semiHidden="1" w:unhideWhenUsed="1"/>
+    <w:lsdException w:name="Table Simple 3" w:semiHidden="1" w:unhideWhenUsed="1"/>
+    <w:lsdException w:name="Table Classic 1" w:semiHidden="1" w:unhideWhenUsed="1"/>
+    <w:lsdException w:name="Table Classic 2" w:semiHidden="1" w:unhideWhenUsed="1"/>
+    <w:lsdException w:name="Table Classic 3" w:semiHidden="1" w:unhideWhenUsed="1"/>
+    <w:lsdException w:name="Table Classic 4" w:semiHidden="1" w:unhideWhenUsed="1"/>
+    <w:lsdException w:name="Table Colorful 1" w:semiHidden="1" w:unhideWhenUsed="1"/>
+    <w:lsdException w:name="Table Colorful 2" w:semiHidden="1" w:unhideWhenUsed="1"/>
+    <w:lsdException w:name="Table Colorful 3" w:semiHidden="1" w:unhideWhenUsed="1"/>
+    <w:lsdException w:name="Table Columns 1" w:semiHidden="1" w:unhideWhenUsed="1"/>
+    <w:lsdException w:name="Table Columns 2" w:semiHidden="1" w:unhideWhenUsed="1"/>
+    <w:lsdException w:name="Table Columns 3" w:semiHidden="1" w:unhideWhenUsed="1"/>
+    <w:lsdException w:name="Table Columns 4" w:semiHidden="1" w:unhideWhenUsed="1"/>
+    <w:lsdException w:name="Table Columns 5" w:semiHidden="1" w:unhideWhenUsed="1"/>
+    <w:lsdException w:name="Table Grid 1" w:semiHidden="1" w:unhideWhenUsed="1"/>
+    <w:lsdException w:name="Table Grid 2" w:semiHidden="1" w:unhideWhenUsed="1"/>
+    <w:lsdException w:name="Table Grid 3" w:semiHidden="1" w:unhideWhenUsed="1"/>
+    <w:lsdException w:name="Table Grid 4" w:semiHidden="1" w:unhideWhenUsed="1"/>
+    <w:lsdException w:name="Table Grid 5" w:semiHidden="1" w:unhideWhenUsed="1"/>
+    <w:lsdException w:name="Table Grid 6" w:semiHidden="1" w:unhideWhenUsed="1"/>
+    <w:lsdException w:name="Table Grid 7" w:semiHidden="1" w:unhideWhenUsed="1"/>
+    <w:lsdException w:name="Table Grid 8" w:semiHidden="1" w:unhideWhenUsed="1"/>
+    <w:lsdException w:name="Table List 1" w:semiHidden="1" w:unhideWhenUsed="1"/>
+    <w:lsdException w:name="Table List 2" w:semiHidden="1" w:unhideWhenUsed="1"/>
+    <w:lsdException w:name="Table List 3" w:semiHidden="1" w:unhideWhenUsed="1"/>
+    <w:lsdException w:name="Table List 4" w:semiHidden="1" w:unhideWhenUsed="1"/>
+    <w:lsdException w:name="Table List 5" w:semiHidden="1" w:unhideWhenUsed="1"/>
+    <w:lsdException w:name="Table List 6" w:semiHidden="1" w:unhideWhenUsed="1"/>
+    <w:lsdException w:name="Table List 7" w:semiHidden="1" w:unhideWhenUsed="1"/>
+    <w:lsdException w:name="Table List 8" w:semiHidden="1" w:unhideWhenUsed="1"/>
+    <w:lsdException w:name="Table 3D effects 1" w:semiHidden="1" w:unhideWhenUsed="1"/>
+    <w:lsdException w:name="Table 3D effects 2" w:semiHidden="1" w:unhideWhenUsed="1"/>
+    <w:lsdException w:name="Table 3D effects 3" w:semiHidden="1" w:unhideWhenUsed="1"/>
+    <w:lsdException w:name="Table Contemporary" w:semiHidden="1" w:unhideWhenUsed="1"/>
+    <w:lsdException w:name="Table Elegant" w:semiHidden="1" w:unhideWhenUsed="1"/>
+    <w:lsdException w:name="Table Professional" w:semiHidden="1" w:unhideWhenUsed="1"/>
+    <w:lsdException w:name="Table Subtle 1" w:semiHidden="1" w:unhideWhenUsed="1"/>
+    <w:lsdException w:name="Table Subtle 2" w:semiHidden="1" w:unhideWhenUsed="1"/>
+    <w:lsdException w:name="Table Web 1" w:semiHidden="1" w:unhideWhenUsed="1"/>
+    <w:lsdException w:name="Table Web 2" w:semiHidden="1" w:unhideWhenUsed="1"/>
+    <w:lsdException w:name="Table Web 3" w:semiHidden="1" w:unhideWhenUsed="1"/>
+    <w:lsdException w:name="Balloon Text" w:semiHidden="1" w:unhideWhenUsed="1"/>
+    <w:lsdException w:name="Table Grid" w:uiPriority="59"/>
+    <w:lsdException w:name="Table Theme" w:semiHidden="1" w:unhideWhenUsed="1"/>
+    <w:lsdException w:name="Placeholder Text" w:semiHidden="1"/>
+    <w:lsdException w:name="No Spacing" w:uiPriority="1" w:qFormat="1"/>
+    <w:lsdException w:name="Light Shading" w:uiPriority="60"/>
+    <w:lsdException w:name="Light List" w:uiPriority="61"/>
+    <w:lsdException w:name="Light Grid" w:uiPriority="62"/>
+    <w:lsdException w:name="Medium Shading 1" w:uiPriority="63"/>
+    <w:lsdException w:name="Medium Shading 2" w:uiPriority="64"/>
+    <w:lsdException w:name="Medium List 1" w:uiPriority="65"/>
+    <w:lsdException w:name="Medium List 2" w:uiPriority="66"/>
+    <w:lsdException w:name="Medium Grid 1" w:uiPriority="67"/>
+    <w:lsdException w:name="Medium Grid 2" w:uiPriority="68"/>
+    <w:lsdException w:name="Medium Grid 3" w:uiPriority="69"/>
+    <w:lsdException w:name="Dark List" w:uiPriority="70"/>
+    <w:lsdException w:name="Colorful Shading" w:uiPriority="71"/>
+    <w:lsdException w:name="Colorful List" w:uiPriority="72"/>
+    <w:lsdException w:name="Colorful Grid" w:uiPriority="73"/>
+    <w:lsdException w:name="Light Shading Accent 1" w:uiPriority="60"/>
+    <w:lsdException w:name="Light List Accent 1" w:uiPriority="61"/>
+    <w:lsdException w:name="Light Grid Accent 1" w:uiPriority="62"/>
+    <w:lsdException w:name="Medium Shading 1 Accent 1" w:uiPriority="63"/>
+    <w:lsdException w:name="Medium Shading 2 Accent 1" w:uiPriority="64"/>
+    <w:lsdException w:name="Medium List 1 Accent 1" w:uiPriority="65"/>
+    <w:lsdException w:name="Revision" w:semiHidden="1"/>
+    <w:lsdException w:name="List Paragraph" w:uiPriority="34" w:qFormat="1"/>
+    <w:lsdException w:name="Quote" w:uiPriority="29" w:qFormat="1"/>
+    <w:lsdException w:name="Intense Quote" w:uiPriority="30" w:qFormat="1"/>
+    <w:lsdException w:name="Medium List 2 Accent 1" w:uiPriority="66"/>
+    <w:lsdException w:name="Medium Grid 1 Accent 1" w:uiPriority="67"/>
+    <w:lsdException w:name="Medium Grid 2 Accent 1" w:uiPriority="68"/>
+    <w:lsdException w:name="Medium Grid 3 Accent 1" w:uiPriority="69"/>
+    <w:lsdException w:name="Dark List Accent 1" w:uiPriority="70"/>
+    <w:lsdException w:name="Colorful Shading Accent 1" w:uiPriority="71"/>
+    <w:lsdException w:name="Colorful List Accent 1" w:uiPriority="72"/>
+    <w:lsdException w:name="Colorful Grid Accent 1" w:uiPriority="73"/>
+    <w:lsdException w:name="Light Shading Accent 2" w:uiPriority="60"/>
+    <w:lsdException w:name="Light List Accent 2" w:uiPriority="61"/>
+    <w:lsdException w:name="Light Grid Accent 2" w:uiPriority="62"/>
+    <w:lsdException w:name="Medium Shading 1 Accent 2" w:uiPriority="63"/>
+    <w:lsdException w:name="Medium Shading 2 Accent 2" w:uiPriority="64"/>
+    <w:lsdException w:name="Medium List 1 Accent 2" w:uiPriority="65"/>
+    <w:lsdException w:name="Medium List 2 Accent 2" w:uiPriority="66"/>
+    <w:lsdException w:name="Medium Grid 1 Accent 2" w:uiPriority="67"/>
+    <w:lsdException w:name="Medium Grid 2 Accent 2" w:uiPriority="68"/>
+    <w:lsdException w:name="Medium Grid 3 Accent 2" w:uiPriority="69"/>
+    <w:lsdException w:name="Dark List Accent 2" w:uiPriority="70"/>
+    <w:lsdException w:name="Colorful Shading Accent 2" w:uiPriority="71"/>
+    <w:lsdException w:name="Colorful List Accent 2" w:uiPriority="72"/>
+    <w:lsdException w:name="Colorful Grid Accent 2" w:uiPriority="73"/>
+    <w:lsdException w:name="Light Shading Accent 3" w:uiPriority="60"/>
+    <w:lsdException w:name="Light List Accent 3" w:uiPriority="61"/>
+    <w:lsdException w:name="Light Grid Accent 3" w:uiPriority="62"/>
+    <w:lsdException w:name="Medium Shading 1 Accent 3" w:uiPriority="63"/>
+    <w:lsdException w:name="Medium Shading 2 Accent 3" w:uiPriority="64"/>
+    <w:lsdException w:name="Medium List 1 Accent 3" w:uiPriority="65"/>
+    <w:lsdException w:name="Medium List 2 Accent 3" w:uiPriority="66"/>
+    <w:lsdException w:name="Medium Grid 1 Accent 3" w:uiPriority="67"/>
+    <w:lsdException w:name="Medium Grid 2 Accent 3" w:uiPriority="68"/>
+    <w:lsdException w:name="Medium Grid 3 Accent 3" w:uiPriority="69"/>
+    <w:lsdException w:name="Dark List Accent 3" w:uiPriority="70"/>
+    <w:lsdException w:name="Colorful Shading Accent 3" w:uiPriority="71"/>
+    <w:lsdException w:name="Colorful List Accent 3" w:uiPriority="72"/>
+    <w:lsdException w:name="Colorful Grid Accent 3" w:uiPriority="73"/>
+    <w:lsdException w:name="Light Shading Accent 4" w:uiPriority="60"/>
+    <w:lsdException w:name="Light List Accent 4" w:uiPriority="61"/>
+    <w:lsdException w:name="Light Grid Accent 4" w:uiPriority="62"/>
+    <w:lsdException w:name="Medium Shading 1 Accent 4" w:uiPriority="63"/>
+    <w:lsdException w:name="Medium Shading 2 Accent 4" w:uiPriority="64"/>
+    <w:lsdException w:name="Medium List 1 Accent 4" w:uiPriority="65"/>
+    <w:lsdException w:name="Medium List 2 Accent 4" w:uiPriority="66"/>
+    <w:lsdException w:name="Medium Grid 1 Accent 4" w:uiPriority="67"/>
+    <w:lsdException w:name="Medium Grid 2 Accent 4" w:uiPriority="68"/>
+    <w:lsdException w:name="Medium Grid 3 Accent 4" w:uiPriority="69"/>
+    <w:lsdException w:name="Dark List Accent 4" w:uiPriority="70"/>
+    <w:lsdException w:name="Colorful Shading Accent 4" w:uiPriority="71"/>
+    <w:lsdException w:name="Colorful List Accent 4" w:uiPriority="72"/>
+    <w:lsdException w:name="Colorful Grid Accent 4" w:uiPriority="73"/>
+    <w:lsdException w:name="Light Shading Accent 5" w:uiPriority="60"/>
+    <w:lsdException w:name="Light List Accent 5" w:uiPriority="61"/>
+    <w:lsdException w:name="Light Grid Accent 5" w:uiPriority="62"/>
+    <w:lsdException w:name="Medium Shading 1 Accent 5" w:uiPriority="63"/>
+    <w:lsdException w:name="Medium Shading 2 Accent 5" w:uiPriority="64"/>
+    <w:lsdException w:name="Medium List 1 Accent 5" w:uiPriority="65"/>
+    <w:lsdException w:name="Medium List 2 Accent 5" w:uiPriority="66"/>
+    <w:lsdException w:name="Medium Grid 1 Accent 5" w:uiPriority="67"/>
+    <w:lsdException w:name="Medium Grid 2 Accent 5" w:uiPriority="68"/>
+    <w:lsdException w:name="Medium Grid 3 Accent 5" w:uiPriority="69"/>
+    <w:lsdException w:name="Dark List Accent 5" w:uiPriority="70"/>
+    <w:lsdException w:name="Colorful Shading Accent 5" w:uiPriority="71"/>
+    <w:lsdException w:name="Colorful List Accent 5" w:uiPriority="72"/>
+    <w:lsdException w:name="Colorful Grid Accent 5" w:uiPriority="73"/>
+    <w:lsdException w:name="Light Shading Accent 6" w:uiPriority="60"/>
+    <w:lsdException w:name="Light List Accent 6" w:uiPriority="61"/>
+    <w:lsdException w:name="Light Grid Accent 6" w:uiPriority="62"/>
+    <w:lsdException w:name="Medium Shading 1 Accent 6" w:uiPriority="63"/>
+    <w:lsdException w:name="Medium Shading 2 Accent 6" w:uiPriority="64"/>
+    <w:lsdException w:name="Medium List 1 Accent 6" w:uiPriority="65"/>
+    <w:lsdException w:name="Medium List 2 Accent 6" w:uiPriority="66"/>
+    <w:lsdException w:name="Medium Grid 1 Accent 6" w:uiPriority="67"/>
+    <w:lsdException w:name="Medium Grid 2 Accent 6" w:uiPriority="68"/>
+    <w:lsdException w:name="Medium Grid 3 Accent 6" w:uiPriority="69"/>
+    <w:lsdException w:name="Dark List Accent 6" w:uiPriority="70"/>
+    <w:lsdException w:name="Colorful Shading Accent 6" w:uiPriority="71"/>
+    <w:lsdException w:name="Colorful List Accent 6" w:uiPriority="72"/>
+    <w:lsdException w:name="Colorful Grid Accent 6" w:uiPriority="73"/>
+    <w:lsdException w:name="Subtle Emphasis" w:uiPriority="19" w:qFormat="1"/>
+    <w:lsdException w:name="Intense Emphasis" w:uiPriority="21" w:qFormat="1"/>
+    <w:lsdException w:name="Subtle Reference" w:uiPriority="31" w:qFormat="1"/>
+    <w:lsdException w:name="Intense Reference" w:uiPriority="32" w:qFormat="1"/>
+    <w:lsdException w:name="Book Title" w:uiPriority="33" w:qFormat="1"/>
+    <w:lsdException w:name="Bibliography" w:semiHidden="1" w:uiPriority="37" w:unhideWhenUsed="1"/>
+    <w:lsdException w:name="TOC Heading" w:semiHidden="1" w:uiPriority="39" w:unhideWhenUsed="1" w:qFormat="1"/>
+    <w:lsdException w:name="Plain Table 1" w:uiPriority="41"/>
+    <w:lsdException w:name="Plain Table 2" w:uiPriority="42"/>
+    <w:lsdException w:name="Plain Table 3" w:uiPriority="43"/>
+    <w:lsdException w:name="Plain Table 4" w:uiPriority="44"/>
+    <w:lsdException w:name="Plain Table 5" w:uiPriority="45"/>
+    <w:lsdException w:name="Grid Table Light" w:uiPriority="40"/>
+    <w:lsdException w:name="Grid Table 1 Light" w:uiPriority="46"/>
+    <w:lsdException w:name="Grid Table 2" w:uiPriority="47"/>
+    <w:lsdException w:name="Grid Table 3" w:uiPriority="48"/>
+    <w:lsdException w:name="Grid Table 4" w:uiPriority="49"/>
+    <w:lsdException w:name="Grid Table 5 Dark" w:uiPriority="50"/>
+    <w:lsdException w:name="Grid Table 6 Colorful" w:uiPriority="51"/>
+    <w:lsdException w:name="Grid Table 7 Colorful" w:uiPriority="52"/>
+    <w:lsdException w:name="Grid Table 1 Light Accent 1" w:uiPriority="46"/>
+    <w:lsdException w:name="Grid Table 2 Accent 1" w:uiPriority="47"/>
+    <w:lsdException w:name="Grid Table 3 Accent 1" w:uiPriority="48"/>
+    <w:lsdException w:name="Grid Table 4 Accent 1" w:uiPriority="49"/>
+    <w:lsdException w:name="Grid Table 5 Dark Accent 1" w:uiPriority="50"/>
+    <w:lsdException w:name="Grid Table 6 Colorful Accent 1" w:uiPriority="51"/>
+    <w:lsdException w:name="Grid Table 7 Colorful Accent 1" w:uiPriority="52"/>
+    <w:lsdException w:name="Grid Table 1 Light Accent 2" w:uiPriority="46"/>
+    <w:lsdException w:name="Grid Table 2 Accent 2" w:uiPriority="47"/>
+    <w:lsdException w:name="Grid Table 3 Accent 2" w:uiPriority="48"/>
+    <w:lsdException w:name="Grid Table 4 Accent 2" w:uiPriority="49"/>
+    <w:lsdException w:name="Grid Table 5 Dark Accent 2" w:uiPriority="50"/>
+    <w:lsdException w:name="Grid Table 6 Colorful Accent 2" w:uiPriority="51"/>
+    <w:lsdException w:name="Grid Table 7 Colorful Accent 2" w:uiPriority="52"/>
+    <w:lsdException w:name="Grid Table 1 Light Accent 3" w:uiPriority="46"/>
+    <w:lsdException w:name="Grid Table 2 Accent 3" w:uiPriority="47"/>
+    <w:lsdException w:name="Grid Table 3 Accent 3" w:uiPriority="48"/>
+    <w:lsdException w:name="Grid Table 4 Accent 3" w:uiPriority="49"/>
+    <w:lsdException w:name="Grid Table 5 Dark Accent 3" w:uiPriority="50"/>
+    <w:lsdException w:name="Grid Table 6 Colorful Accent 3" w:uiPriority="51"/>
+    <w:lsdException w:name="Grid Table 7 Colorful Accent 3" w:uiPriority="52"/>
+    <w:lsdException w:name="Grid Table 1 Light Accent 4" w:uiPriority="46"/>
+    <w:lsdException w:name="Grid Table 2 Accent 4" w:uiPriority="47"/>
+    <w:lsdException w:name="Grid Table 3 Accent 4" w:uiPriority="48"/>
+    <w:lsdException w:name="Grid Table 4 Accent 4" w:uiPriority="49"/>
+    <w:lsdException w:name="Grid Table 5 Dark Accent 4" w:uiPriority="50"/>
+    <w:lsdException w:name="Grid Table 6 Colorful Accent 4" w:uiPriority="51"/>
+    <w:lsdException w:name="Grid Table 7 Colorful Accent 4" w:uiPriority="52"/>
+    <w:lsdException w:name="Grid Table 1 Light Accent 5" w:uiPriority="46"/>
+    <w:lsdException w:name="Grid Table 2 Accent 5" w:uiPriority="47"/>
+    <w:lsdException w:name="Grid Table 3 Accent 5" w:uiPriority="48"/>
+    <w:lsdException w:name="Grid Table 4 Accent 5" w:uiPriority="49"/>
+    <w:lsdException w:name="Grid Table 5 Dark Accent 5" w:uiPriority="50"/>
+    <w:lsdException w:name="Grid Table 6 Colorful Accent 5" w:uiPriority="51"/>
+    <w:lsdException w:name="Grid Table 7 Colorful Accent 5" w:uiPriority="52"/>
+    <w:lsdException w:name="Grid Table 1 Light Accent 6" w:uiPriority="46"/>
+    <w:lsdException w:name="Grid Table 2 Accent 6" w:uiPriority="47"/>
+    <w:lsdException w:name="Grid Table 3 Accent 6" w:uiPriority="48"/>
+    <w:lsdException w:name="Grid Table 4 Accent 6" w:uiPriority="49"/>
+    <w:lsdException w:name="Grid Table 5 Dark Accent 6" w:uiPriority="50"/>
+    <w:lsdException w:name="Grid Table 6 Colorful Accent 6" w:uiPriority="51"/>
+    <w:lsdException w:name="Grid Table 7 Colorful Accent 6" w:uiPriority="52"/>
+    <w:lsdException w:name="List Table 1 Light" w:uiPriority="46"/>
+    <w:lsdException w:name="List Table 2" w:uiPriority="47"/>
+    <w:lsdException w:name="List Table 3" w:uiPriority="48"/>
+    <w:lsdException w:name="List Table 4" w:uiPriority="49"/>
+    <w:lsdException w:name="List Table 5 Dark" w:uiPriority="50"/>
+    <w:lsdException w:name="List Table 6 Colorful" w:uiPriority="51"/>
+    <w:lsdException w:name="List Table 7 Colorful" w:uiPriority="52"/>
+    <w:lsdException w:name="List Table 1 Light Accent 1" w:uiPriority="46"/>
+    <w:lsdException w:name="List Table 2 Accent 1" w:uiPriority="47"/>
+    <w:lsdException w:name="List Table 3 Accent 1" w:uiPriority="48"/>
+    <w:lsdException w:name="List Table 4 Accent 1" w:uiPriority="49"/>
+    <w:lsdException w:name="List Table 5 Dark Accent 1" w:uiPriority="50"/>
+    <w:lsdException w:name="List Table 6 Colorful Accent 1" w:uiPriority="51"/>
+    <w:lsdException w:name="List Table 7 Colorful Accent 1" w:uiPriority="52"/>
+    <w:lsdException w:name="List Table 1 Light Accent 2" w:uiPriority="46"/>
+    <w:lsdException w:name="List Table 2 Accent 2" w:uiPriority="47"/>
+    <w:lsdException w:name="List Table 3 Accent 2" w:uiPriority="48"/>
+    <w:lsdException w:name="List Table 4 Accent 2" w:uiPriority="49"/>
+    <w:lsdException w:name="List Table 5 Dark Accent 2" w:uiPriority="50"/>
+    <w:lsdException w:name="List Table 6 Colorful Accent 2" w:uiPriority="51"/>
+    <w:lsdException w:name="List Table 7 Colorful Accent 2" w:uiPriority="52"/>
+    <w:lsdException w:name="List Table 1 Light Accent 3" w:uiPriority="46"/>
+    <w:lsdException w:name="List Table 2 Accent 3" w:uiPriority="47"/>
+    <w:lsdException w:name="List Table 3 Accent 3" w:uiPriority="48"/>
+    <w:lsdException w:name="List Table 4 Accent 3" w:uiPriority="49"/>
+    <w:lsdException w:name="List Table 5 Dark Accent 3" w:uiPriority="50"/>
+    <w:lsdException w:name="List Table 6 Colorful Accent 3" w:uiPriority="51"/>
+    <w:lsdException w:name="List Table 7 Colorful Accent 3" w:uiPriority="52"/>
+    <w:lsdException w:name="List Table 1 Light Accent 4" w:uiPriority="46"/>
+    <w:lsdException w:name="List Table 2 Accent 4" w:uiPriority="47"/>
+    <w:lsdException w:name="List Table 3 Accent 4" w:uiPriority="48"/>
+    <w:lsdException w:name="List Table 4 Accent 4" w:uiPriority="49"/>
+    <w:lsdException w:name="List Table 5 Dark Accent 4" w:uiPriority="50"/>
+    <w:lsdException w:name="List Table 6 Colorful Accent 4" w:uiPriority="51"/>
+    <w:lsdException w:name="List Table 7 Colorful Accent 4" w:uiPriority="52"/>
+    <w:lsdException w:name="List Table 1 Light Accent 5" w:uiPriority="46"/>
+    <w:lsdException w:name="List Table 2 Accent 5" w:uiPriority="47"/>
+    <w:lsdException w:name="List Table 3 Accent 5" w:uiPriority="48"/>
+    <w:lsdException w:name="List Table 4 Accent 5" w:uiPriority="49"/>
+    <w:lsdException w:name="List Table 5 Dark Accent 5" w:uiPriority="50"/>
+    <w:lsdException w:name="List Table 6 Colorful Accent 5" w:uiPriority="51"/>
+    <w:lsdException w:name="List Table 7 Colorful Accent 5" w:uiPriority="52"/>
+    <w:lsdException w:name="List Table 1 Light Accent 6" w:uiPriority="46"/>
+    <w:lsdException w:name="List Table 2 Accent 6" w:uiPriority="47"/>
+    <w:lsdException w:name="List Table 3 Accent 6" w:uiPriority="48"/>
+    <w:lsdException w:name="List Table 4 Accent 6" w:uiPriority="49"/>
+    <w:lsdException w:name="List Table 5 Dark Accent 6" w:uiPriority="50"/>
+    <w:lsdException w:name="List Table 6 Colorful Accent 6" w:uiPriority="51"/>
+    <w:lsdException w:name="List Table 7 Colorful Accent 6" w:uiPriority="52"/>
   </w:latentStyles>
   <w:style w:type="paragraph" w:default="1" w:styleId="Normal">
     <w:name w:val="Normal"/>
@@ -1064,259 +1383,7 @@
   <w:style w:type="character" w:default="1" w:styleId="DefaultParagraphFont">
     <w:name w:val="Default Paragraph Font"/>
     <w:uiPriority w:val="1"/>
-    <w:unhideWhenUsed/>
-  </w:style>
-  <w:style w:type="table" w:default="1" w:styleId="TableNormal">
-    <w:name w:val="Normal Table"/>
-    <w:uiPriority w:val="99"/>
     <w:semiHidden/>
-    <w:unhideWhenUsed/>
-    <w:tblPr>
-      <w:tblInd w:w="0" w:type="dxa"/>
-      <w:tblCellMar>
-        <w:top w:w="0" w:type="dxa"/>
-        <w:left w:w="108" w:type="dxa"/>
-        <w:bottom w:w="0" w:type="dxa"/>
-        <w:right w:w="108" w:type="dxa"/>
-      </w:tblCellMar>
-    </w:tblPr>
-  </w:style>
-  <w:style w:type="numbering" w:default="1" w:styleId="NoList">
-    <w:name w:val="No List"/>
-    <w:uiPriority w:val="99"/>
-    <w:semiHidden/>
-    <w:unhideWhenUsed/>
-  </w:style>
-  <w:style w:type="character" w:styleId="Hyperlink">
-    <w:name w:val="Hyperlink"/>
-    <w:basedOn w:val="DefaultParagraphFont"/>
-    <w:uiPriority w:val="99"/>
-    <w:unhideWhenUsed/>
-    <w:rsid w:val="008146A5"/>
-    <w:rPr>
-      <w:color w:val="0000FF" w:themeColor="hyperlink"/>
-      <w:u w:val="single"/>
-    </w:rPr>
-  </w:style>
-  <w:style w:type="paragraph" w:styleId="ListParagraph">
-    <w:name w:val="List Paragraph"/>
-    <w:basedOn w:val="Normal"/>
-    <w:uiPriority w:val="34"/>
-    <w:qFormat/>
-    <w:rsid w:val="001907D8"/>
-    <w:pPr>
-      <w:ind w:left="720"/>
-      <w:contextualSpacing/>
-    </w:pPr>
-  </w:style>
-  <w:style w:type="paragraph" w:styleId="BalloonText">
-    <w:name w:val="Balloon Text"/>
-    <w:basedOn w:val="Normal"/>
-    <w:link w:val="BalloonTextChar"/>
-    <w:uiPriority w:val="99"/>
-    <w:semiHidden/>
-    <w:unhideWhenUsed/>
-    <w:rsid w:val="001A6EC2"/>
-    <w:pPr>
-      <w:spacing w:after="0" w:line="240" w:lineRule="auto"/>
-    </w:pPr>
-    <w:rPr>
-      <w:rFonts w:ascii="Tahoma" w:hAnsi="Tahoma" w:cs="Tahoma"/>
-      <w:sz w:val="16"/>
-      <w:szCs w:val="16"/>
-    </w:rPr>
-  </w:style>
-  <w:style w:type="character" w:customStyle="1" w:styleId="BalloonTextChar">
-    <w:name w:val="Balloon Text Char"/>
-    <w:basedOn w:val="DefaultParagraphFont"/>
-    <w:link w:val="BalloonText"/>
-    <w:uiPriority w:val="99"/>
-    <w:semiHidden/>
-    <w:rsid w:val="001A6EC2"/>
-    <w:rPr>
-      <w:rFonts w:ascii="Tahoma" w:hAnsi="Tahoma" w:cs="Tahoma"/>
-      <w:sz w:val="16"/>
-      <w:szCs w:val="16"/>
-    </w:rPr>
-  </w:style>
-  <w:style w:type="character" w:styleId="FollowedHyperlink">
-    <w:name w:val="FollowedHyperlink"/>
-    <w:basedOn w:val="DefaultParagraphFont"/>
-    <w:uiPriority w:val="99"/>
-    <w:semiHidden/>
-    <w:unhideWhenUsed/>
-    <w:rsid w:val="00F97006"/>
-    <w:rPr>
-      <w:color w:val="800080" w:themeColor="followedHyperlink"/>
-      <w:u w:val="single"/>
-    </w:rPr>
-  </w:style>
-</w:styles>
-</file>
-
-<file path=word/stylesWithEffects.xml><?xml version="1.0" encoding="utf-8"?>
-<w:styles xmlns:wpc="http://schemas.microsoft.com/office/word/2010/wordprocessingCanvas" xmlns:mc="http://schemas.openxmlformats.org/markup-compatibility/2006" xmlns:o="urn:schemas-microsoft-com:office:office" xmlns:r="http://schemas.openxmlformats.org/officeDocument/2006/relationships" xmlns:m="http://schemas.openxmlformats.org/officeDocument/2006/math" xmlns:v="urn:schemas-microsoft-com:vml" xmlns:wp14="http://schemas.microsoft.com/office/word/2010/wordprocessingDrawing" xmlns:wp="http://schemas.openxmlformats.org/drawingml/2006/wordprocessingDrawing" xmlns:w10="urn:schemas-microsoft-com:office:word" xmlns:w="http://schemas.openxmlformats.org/wordprocessingml/2006/main" xmlns:w14="http://schemas.microsoft.com/office/word/2010/wordml" xmlns:wpg="http://schemas.microsoft.com/office/word/2010/wordprocessingGroup" xmlns:wpi="http://schemas.microsoft.com/office/word/2010/wordprocessingInk" xmlns:wne="http://schemas.microsoft.com/office/word/2006/wordml" xmlns:wps="http://schemas.microsoft.com/office/word/2010/wordprocessingShape" mc:Ignorable="w14 wp14">
-  <w:docDefaults>
-    <w:rPrDefault>
-      <w:rPr>
-        <w:rFonts w:asciiTheme="minorHAnsi" w:eastAsiaTheme="minorHAnsi" w:hAnsiTheme="minorHAnsi" w:cstheme="minorBidi"/>
-        <w:sz w:val="22"/>
-        <w:szCs w:val="22"/>
-        <w:lang w:val="en-US" w:eastAsia="en-US" w:bidi="ar-SA"/>
-      </w:rPr>
-    </w:rPrDefault>
-    <w:pPrDefault>
-      <w:pPr>
-        <w:spacing w:after="200" w:line="276" w:lineRule="auto"/>
-      </w:pPr>
-    </w:pPrDefault>
-  </w:docDefaults>
-  <w:latentStyles w:defLockedState="0" w:defUIPriority="99" w:defSemiHidden="1" w:defUnhideWhenUsed="1" w:defQFormat="0" w:count="267">
-    <w:lsdException w:name="Normal" w:semiHidden="0" w:uiPriority="0" w:unhideWhenUsed="0" w:qFormat="1"/>
-    <w:lsdException w:name="heading 1" w:semiHidden="0" w:uiPriority="9" w:unhideWhenUsed="0" w:qFormat="1"/>
-    <w:lsdException w:name="heading 2" w:uiPriority="9" w:qFormat="1"/>
-    <w:lsdException w:name="heading 3" w:uiPriority="9" w:qFormat="1"/>
-    <w:lsdException w:name="heading 4" w:uiPriority="9" w:qFormat="1"/>
-    <w:lsdException w:name="heading 5" w:uiPriority="9" w:qFormat="1"/>
-    <w:lsdException w:name="heading 6" w:uiPriority="9" w:qFormat="1"/>
-    <w:lsdException w:name="heading 7" w:uiPriority="9" w:qFormat="1"/>
-    <w:lsdException w:name="heading 8" w:uiPriority="9" w:qFormat="1"/>
-    <w:lsdException w:name="heading 9" w:uiPriority="9" w:qFormat="1"/>
-    <w:lsdException w:name="toc 1" w:uiPriority="39"/>
-    <w:lsdException w:name="toc 2" w:uiPriority="39"/>
-    <w:lsdException w:name="toc 3" w:uiPriority="39"/>
-    <w:lsdException w:name="toc 4" w:uiPriority="39"/>
-    <w:lsdException w:name="toc 5" w:uiPriority="39"/>
-    <w:lsdException w:name="toc 6" w:uiPriority="39"/>
-    <w:lsdException w:name="toc 7" w:uiPriority="39"/>
-    <w:lsdException w:name="toc 8" w:uiPriority="39"/>
-    <w:lsdException w:name="toc 9" w:uiPriority="39"/>
-    <w:lsdException w:name="caption" w:uiPriority="35" w:qFormat="1"/>
-    <w:lsdException w:name="Title" w:semiHidden="0" w:uiPriority="10" w:unhideWhenUsed="0" w:qFormat="1"/>
-    <w:lsdException w:name="Default Paragraph Font" w:uiPriority="1"/>
-    <w:lsdException w:name="Subtitle" w:semiHidden="0" w:uiPriority="11" w:unhideWhenUsed="0" w:qFormat="1"/>
-    <w:lsdException w:name="Strong" w:semiHidden="0" w:uiPriority="22" w:unhideWhenUsed="0" w:qFormat="1"/>
-    <w:lsdException w:name="Emphasis" w:semiHidden="0" w:uiPriority="20" w:unhideWhenUsed="0" w:qFormat="1"/>
-    <w:lsdException w:name="Table Grid" w:semiHidden="0" w:uiPriority="59" w:unhideWhenUsed="0"/>
-    <w:lsdException w:name="Placeholder Text" w:unhideWhenUsed="0"/>
-    <w:lsdException w:name="No Spacing" w:semiHidden="0" w:uiPriority="1" w:unhideWhenUsed="0" w:qFormat="1"/>
-    <w:lsdException w:name="Light Shading" w:semiHidden="0" w:uiPriority="60" w:unhideWhenUsed="0"/>
-    <w:lsdException w:name="Light List" w:semiHidden="0" w:uiPriority="61" w:unhideWhenUsed="0"/>
-    <w:lsdException w:name="Light Grid" w:semiHidden="0" w:uiPriority="62" w:unhideWhenUsed="0"/>
-    <w:lsdException w:name="Medium Shading 1" w:semiHidden="0" w:uiPriority="63" w:unhideWhenUsed="0"/>
-    <w:lsdException w:name="Medium Shading 2" w:semiHidden="0" w:uiPriority="64" w:unhideWhenUsed="0"/>
-    <w:lsdException w:name="Medium List 1" w:semiHidden="0" w:uiPriority="65" w:unhideWhenUsed="0"/>
-    <w:lsdException w:name="Medium List 2" w:semiHidden="0" w:uiPriority="66" w:unhideWhenUsed="0"/>
-    <w:lsdException w:name="Medium Grid 1" w:semiHidden="0" w:uiPriority="67" w:unhideWhenUsed="0"/>
-    <w:lsdException w:name="Medium Grid 2" w:semiHidden="0" w:uiPriority="68" w:unhideWhenUsed="0"/>
-    <w:lsdException w:name="Medium Grid 3" w:semiHidden="0" w:uiPriority="69" w:unhideWhenUsed="0"/>
-    <w:lsdException w:name="Dark List" w:semiHidden="0" w:uiPriority="70" w:unhideWhenUsed="0"/>
-    <w:lsdException w:name="Colorful Shading" w:semiHidden="0" w:uiPriority="71" w:unhideWhenUsed="0"/>
-    <w:lsdException w:name="Colorful List" w:semiHidden="0" w:uiPriority="72" w:unhideWhenUsed="0"/>
-    <w:lsdException w:name="Colorful Grid" w:semiHidden="0" w:uiPriority="73" w:unhideWhenUsed="0"/>
-    <w:lsdException w:name="Light Shading Accent 1" w:semiHidden="0" w:uiPriority="60" w:unhideWhenUsed="0"/>
-    <w:lsdException w:name="Light List Accent 1" w:semiHidden="0" w:uiPriority="61" w:unhideWhenUsed="0"/>
-    <w:lsdException w:name="Light Grid Accent 1" w:semiHidden="0" w:uiPriority="62" w:unhideWhenUsed="0"/>
-    <w:lsdException w:name="Medium Shading 1 Accent 1" w:semiHidden="0" w:uiPriority="63" w:unhideWhenUsed="0"/>
-    <w:lsdException w:name="Medium Shading 2 Accent 1" w:semiHidden="0" w:uiPriority="64" w:unhideWhenUsed="0"/>
-    <w:lsdException w:name="Medium List 1 Accent 1" w:semiHidden="0" w:uiPriority="65" w:unhideWhenUsed="0"/>
-    <w:lsdException w:name="Revision" w:unhideWhenUsed="0"/>
-    <w:lsdException w:name="List Paragraph" w:semiHidden="0" w:uiPriority="34" w:unhideWhenUsed="0" w:qFormat="1"/>
-    <w:lsdException w:name="Quote" w:semiHidden="0" w:uiPriority="29" w:unhideWhenUsed="0" w:qFormat="1"/>
-    <w:lsdException w:name="Intense Quote" w:semiHidden="0" w:uiPriority="30" w:unhideWhenUsed="0" w:qFormat="1"/>
-    <w:lsdException w:name="Medium List 2 Accent 1" w:semiHidden="0" w:uiPriority="66" w:unhideWhenUsed="0"/>
-    <w:lsdException w:name="Medium Grid 1 Accent 1" w:semiHidden="0" w:uiPriority="67" w:unhideWhenUsed="0"/>
-    <w:lsdException w:name="Medium Grid 2 Accent 1" w:semiHidden="0" w:uiPriority="68" w:unhideWhenUsed="0"/>
-    <w:lsdException w:name="Medium Grid 3 Accent 1" w:semiHidden="0" w:uiPriority="69" w:unhideWhenUsed="0"/>
-    <w:lsdException w:name="Dark List Accent 1" w:semiHidden="0" w:uiPriority="70" w:unhideWhenUsed="0"/>
-    <w:lsdException w:name="Colorful Shading Accent 1" w:semiHidden="0" w:uiPriority="71" w:unhideWhenUsed="0"/>
-    <w:lsdException w:name="Colorful List Accent 1" w:semiHidden="0" w:uiPriority="72" w:unhideWhenUsed="0"/>
-    <w:lsdException w:name="Colorful Grid Accent 1" w:semiHidden="0" w:uiPriority="73" w:unhideWhenUsed="0"/>
-    <w:lsdException w:name="Light Shading Accent 2" w:semiHidden="0" w:uiPriority="60" w:unhideWhenUsed="0"/>
-    <w:lsdException w:name="Light List Accent 2" w:semiHidden="0" w:uiPriority="61" w:unhideWhenUsed="0"/>
-    <w:lsdException w:name="Light Grid Accent 2" w:semiHidden="0" w:uiPriority="62" w:unhideWhenUsed="0"/>
-    <w:lsdException w:name="Medium Shading 1 Accent 2" w:semiHidden="0" w:uiPriority="63" w:unhideWhenUsed="0"/>
-    <w:lsdException w:name="Medium Shading 2 Accent 2" w:semiHidden="0" w:uiPriority="64" w:unhideWhenUsed="0"/>
-    <w:lsdException w:name="Medium List 1 Accent 2" w:semiHidden="0" w:uiPriority="65" w:unhideWhenUsed="0"/>
-    <w:lsdException w:name="Medium List 2 Accent 2" w:semiHidden="0" w:uiPriority="66" w:unhideWhenUsed="0"/>
-    <w:lsdException w:name="Medium Grid 1 Accent 2" w:semiHidden="0" w:uiPriority="67" w:unhideWhenUsed="0"/>
-    <w:lsdException w:name="Medium Grid 2 Accent 2" w:semiHidden="0" w:uiPriority="68" w:unhideWhenUsed="0"/>
-    <w:lsdException w:name="Medium Grid 3 Accent 2" w:semiHidden="0" w:uiPriority="69" w:unhideWhenUsed="0"/>
-    <w:lsdException w:name="Dark List Accent 2" w:semiHidden="0" w:uiPriority="70" w:unhideWhenUsed="0"/>
-    <w:lsdException w:name="Colorful Shading Accent 2" w:semiHidden="0" w:uiPriority="71" w:unhideWhenUsed="0"/>
-    <w:lsdException w:name="Colorful List Accent 2" w:semiHidden="0" w:uiPriority="72" w:unhideWhenUsed="0"/>
-    <w:lsdException w:name="Colorful Grid Accent 2" w:semiHidden="0" w:uiPriority="73" w:unhideWhenUsed="0"/>
-    <w:lsdException w:name="Light Shading Accent 3" w:semiHidden="0" w:uiPriority="60" w:unhideWhenUsed="0"/>
-    <w:lsdException w:name="Light List Accent 3" w:semiHidden="0" w:uiPriority="61" w:unhideWhenUsed="0"/>
-    <w:lsdException w:name="Light Grid Accent 3" w:semiHidden="0" w:uiPriority="62" w:unhideWhenUsed="0"/>
-    <w:lsdException w:name="Medium Shading 1 Accent 3" w:semiHidden="0" w:uiPriority="63" w:unhideWhenUsed="0"/>
-    <w:lsdException w:name="Medium Shading 2 Accent 3" w:semiHidden="0" w:uiPriority="64" w:unhideWhenUsed="0"/>
-    <w:lsdException w:name="Medium List 1 Accent 3" w:semiHidden="0" w:uiPriority="65" w:unhideWhenUsed="0"/>
-    <w:lsdException w:name="Medium List 2 Accent 3" w:semiHidden="0" w:uiPriority="66" w:unhideWhenUsed="0"/>
-    <w:lsdException w:name="Medium Grid 1 Accent 3" w:semiHidden="0" w:uiPriority="67" w:unhideWhenUsed="0"/>
-    <w:lsdException w:name="Medium Grid 2 Accent 3" w:semiHidden="0" w:uiPriority="68" w:unhideWhenUsed="0"/>
-    <w:lsdException w:name="Medium Grid 3 Accent 3" w:semiHidden="0" w:uiPriority="69" w:unhideWhenUsed="0"/>
-    <w:lsdException w:name="Dark List Accent 3" w:semiHidden="0" w:uiPriority="70" w:unhideWhenUsed="0"/>
-    <w:lsdException w:name="Colorful Shading Accent 3" w:semiHidden="0" w:uiPriority="71" w:unhideWhenUsed="0"/>
-    <w:lsdException w:name="Colorful List Accent 3" w:semiHidden="0" w:uiPriority="72" w:unhideWhenUsed="0"/>
-    <w:lsdException w:name="Colorful Grid Accent 3" w:semiHidden="0" w:uiPriority="73" w:unhideWhenUsed="0"/>
-    <w:lsdException w:name="Light Shading Accent 4" w:semiHidden="0" w:uiPriority="60" w:unhideWhenUsed="0"/>
-    <w:lsdException w:name="Light List Accent 4" w:semiHidden="0" w:uiPriority="61" w:unhideWhenUsed="0"/>
-    <w:lsdException w:name="Light Grid Accent 4" w:semiHidden="0" w:uiPriority="62" w:unhideWhenUsed="0"/>
-    <w:lsdException w:name="Medium Shading 1 Accent 4" w:semiHidden="0" w:uiPriority="63" w:unhideWhenUsed="0"/>
-    <w:lsdException w:name="Medium Shading 2 Accent 4" w:semiHidden="0" w:uiPriority="64" w:unhideWhenUsed="0"/>
-    <w:lsdException w:name="Medium List 1 Accent 4" w:semiHidden="0" w:uiPriority="65" w:unhideWhenUsed="0"/>
-    <w:lsdException w:name="Medium List 2 Accent 4" w:semiHidden="0" w:uiPriority="66" w:unhideWhenUsed="0"/>
-    <w:lsdException w:name="Medium Grid 1 Accent 4" w:semiHidden="0" w:uiPriority="67" w:unhideWhenUsed="0"/>
-    <w:lsdException w:name="Medium Grid 2 Accent 4" w:semiHidden="0" w:uiPriority="68" w:unhideWhenUsed="0"/>
-    <w:lsdException w:name="Medium Grid 3 Accent 4" w:semiHidden="0" w:uiPriority="69" w:unhideWhenUsed="0"/>
-    <w:lsdException w:name="Dark List Accent 4" w:semiHidden="0" w:uiPriority="70" w:unhideWhenUsed="0"/>
-    <w:lsdException w:name="Colorful Shading Accent 4" w:semiHidden="0" w:uiPriority="71" w:unhideWhenUsed="0"/>
-    <w:lsdException w:name="Colorful List Accent 4" w:semiHidden="0" w:uiPriority="72" w:unhideWhenUsed="0"/>
-    <w:lsdException w:name="Colorful Grid Accent 4" w:semiHidden="0" w:uiPriority="73" w:unhideWhenUsed="0"/>
-    <w:lsdException w:name="Light Shading Accent 5" w:semiHidden="0" w:uiPriority="60" w:unhideWhenUsed="0"/>
-    <w:lsdException w:name="Light List Accent 5" w:semiHidden="0" w:uiPriority="61" w:unhideWhenUsed="0"/>
-    <w:lsdException w:name="Light Grid Accent 5" w:semiHidden="0" w:uiPriority="62" w:unhideWhenUsed="0"/>
-    <w:lsdException w:name="Medium Shading 1 Accent 5" w:semiHidden="0" w:uiPriority="63" w:unhideWhenUsed="0"/>
-    <w:lsdException w:name="Medium Shading 2 Accent 5" w:semiHidden="0" w:uiPriority="64" w:unhideWhenUsed="0"/>
-    <w:lsdException w:name="Medium List 1 Accent 5" w:semiHidden="0" w:uiPriority="65" w:unhideWhenUsed="0"/>
-    <w:lsdException w:name="Medium List 2 Accent 5" w:semiHidden="0" w:uiPriority="66" w:unhideWhenUsed="0"/>
-    <w:lsdException w:name="Medium Grid 1 Accent 5" w:semiHidden="0" w:uiPriority="67" w:unhideWhenUsed="0"/>
-    <w:lsdException w:name="Medium Grid 2 Accent 5" w:semiHidden="0" w:uiPriority="68" w:unhideWhenUsed="0"/>
-    <w:lsdException w:name="Medium Grid 3 Accent 5" w:semiHidden="0" w:uiPriority="69" w:unhideWhenUsed="0"/>
-    <w:lsdException w:name="Dark List Accent 5" w:semiHidden="0" w:uiPriority="70" w:unhideWhenUsed="0"/>
-    <w:lsdException w:name="Colorful Shading Accent 5" w:semiHidden="0" w:uiPriority="71" w:unhideWhenUsed="0"/>
-    <w:lsdException w:name="Colorful List Accent 5" w:semiHidden="0" w:uiPriority="72" w:unhideWhenUsed="0"/>
-    <w:lsdException w:name="Colorful Grid Accent 5" w:semiHidden="0" w:uiPriority="73" w:unhideWhenUsed="0"/>
-    <w:lsdException w:name="Light Shading Accent 6" w:semiHidden="0" w:uiPriority="60" w:unhideWhenUsed="0"/>
-    <w:lsdException w:name="Light List Accent 6" w:semiHidden="0" w:uiPriority="61" w:unhideWhenUsed="0"/>
-    <w:lsdException w:name="Light Grid Accent 6" w:semiHidden="0" w:uiPriority="62" w:unhideWhenUsed="0"/>
-    <w:lsdException w:name="Medium Shading 1 Accent 6" w:semiHidden="0" w:uiPriority="63" w:unhideWhenUsed="0"/>
-    <w:lsdException w:name="Medium Shading 2 Accent 6" w:semiHidden="0" w:uiPriority="64" w:unhideWhenUsed="0"/>
-    <w:lsdException w:name="Medium List 1 Accent 6" w:semiHidden="0" w:uiPriority="65" w:unhideWhenUsed="0"/>
-    <w:lsdException w:name="Medium List 2 Accent 6" w:semiHidden="0" w:uiPriority="66" w:unhideWhenUsed="0"/>
-    <w:lsdException w:name="Medium Grid 1 Accent 6" w:semiHidden="0" w:uiPriority="67" w:unhideWhenUsed="0"/>
-    <w:lsdException w:name="Medium Grid 2 Accent 6" w:semiHidden="0" w:uiPriority="68" w:unhideWhenUsed="0"/>
-    <w:lsdException w:name="Medium Grid 3 Accent 6" w:semiHidden="0" w:uiPriority="69" w:unhideWhenUsed="0"/>
-    <w:lsdException w:name="Dark List Accent 6" w:semiHidden="0" w:uiPriority="70" w:unhideWhenUsed="0"/>
-    <w:lsdException w:name="Colorful Shading Accent 6" w:semiHidden="0" w:uiPriority="71" w:unhideWhenUsed="0"/>
-    <w:lsdException w:name="Colorful List Accent 6" w:semiHidden="0" w:uiPriority="72" w:unhideWhenUsed="0"/>
-    <w:lsdException w:name="Colorful Grid Accent 6" w:semiHidden="0" w:uiPriority="73" w:unhideWhenUsed="0"/>
-    <w:lsdException w:name="Subtle Emphasis" w:semiHidden="0" w:uiPriority="19" w:unhideWhenUsed="0" w:qFormat="1"/>
-    <w:lsdException w:name="Intense Emphasis" w:semiHidden="0" w:uiPriority="21" w:unhideWhenUsed="0" w:qFormat="1"/>
-    <w:lsdException w:name="Subtle Reference" w:semiHidden="0" w:uiPriority="31" w:unhideWhenUsed="0" w:qFormat="1"/>
-    <w:lsdException w:name="Intense Reference" w:semiHidden="0" w:uiPriority="32" w:unhideWhenUsed="0" w:qFormat="1"/>
-    <w:lsdException w:name="Book Title" w:semiHidden="0" w:uiPriority="33" w:unhideWhenUsed="0" w:qFormat="1"/>
-    <w:lsdException w:name="Bibliography" w:uiPriority="37"/>
-    <w:lsdException w:name="TOC Heading" w:uiPriority="39" w:qFormat="1"/>
-  </w:latentStyles>
-  <w:style w:type="paragraph" w:default="1" w:styleId="Normal">
-    <w:name w:val="Normal"/>
-    <w:qFormat/>
-  </w:style>
-  <w:style w:type="character" w:default="1" w:styleId="DefaultParagraphFont">
-    <w:name w:val="Default Paragraph Font"/>
-    <w:uiPriority w:val="1"/>
     <w:unhideWhenUsed/>
   </w:style>
   <w:style w:type="table" w:default="1" w:styleId="TableNormal">

</xml_diff>